<commit_message>
Minor update on design pattern
</commit_message>
<xml_diff>
--- a/DD/DD_v1.0.docx
+++ b/DD/DD_v1.0.docx
@@ -6321,8 +6321,6 @@
           <w:lang w:val="en-GB"/>
         </w:rPr>
       </w:pPr>
-      <w:bookmarkStart w:id="14" w:name="_GoBack"/>
-      <w:bookmarkEnd w:id="14"/>
     </w:p>
     <w:p>
       <w:pPr>
@@ -6476,6 +6474,104 @@
       <w:r>
         <w:lastRenderedPageBreak/>
         <w:t>Pattern State</w:t>
+      </w:r>
+    </w:p>
+    <w:p>
+      <w:pPr>
+        <w:rPr>
+          <w:lang w:val="en-GB"/>
+        </w:rPr>
+      </w:pPr>
+    </w:p>
+    <w:p>
+      <w:pPr>
+        <w:pStyle w:val="Titolo3"/>
+      </w:pPr>
+      <w:r>
+        <w:t>Pattern Strategy</w:t>
+      </w:r>
+    </w:p>
+    <w:p>
+      <w:pPr>
+        <w:rPr>
+          <w:lang w:val="en-GB"/>
+        </w:rPr>
+      </w:pPr>
+      <w:r>
+        <w:rPr>
+          <w:lang w:val="en-GB"/>
+        </w:rPr>
+        <w:t xml:space="preserve">We decide to use the pattern strategy for our system in order to have flexibility of our application in the future implementation. In fact we do not </w:t>
+      </w:r>
+      <w:bookmarkStart w:id="14" w:name="_GoBack"/>
+      <w:bookmarkEnd w:id="14"/>
+    </w:p>
+    <w:p>
+      <w:pPr>
+        <w:rPr>
+          <w:lang w:val="en-GB"/>
+        </w:rPr>
+      </w:pPr>
+    </w:p>
+    <w:p>
+      <w:pPr>
+        <w:rPr>
+          <w:lang w:val="en-GB"/>
+        </w:rPr>
+      </w:pPr>
+      <w:r>
+        <w:rPr>
+          <w:noProof/>
+          <w:lang w:eastAsia="it-IT"/>
+        </w:rPr>
+        <w:drawing>
+          <wp:inline distT="0" distB="0" distL="0" distR="0">
+            <wp:extent cx="5400040" cy="1451323"/>
+            <wp:effectExtent l="0" t="0" r="0" b="0"/>
+            <wp:docPr id="6" name="Immagine 6" descr="https://www.javacodegeeks.com/wp-content/uploads/2014/10/strategypattern.png"/>
+            <wp:cNvGraphicFramePr>
+              <a:graphicFrameLocks xmlns:a="http://schemas.openxmlformats.org/drawingml/2006/main" noChangeAspect="1"/>
+            </wp:cNvGraphicFramePr>
+            <a:graphic xmlns:a="http://schemas.openxmlformats.org/drawingml/2006/main">
+              <a:graphicData uri="http://schemas.openxmlformats.org/drawingml/2006/picture">
+                <pic:pic xmlns:pic="http://schemas.openxmlformats.org/drawingml/2006/picture">
+                  <pic:nvPicPr>
+                    <pic:cNvPr id="0" name="Picture 1" descr="https://www.javacodegeeks.com/wp-content/uploads/2014/10/strategypattern.png"/>
+                    <pic:cNvPicPr>
+                      <a:picLocks noChangeAspect="1" noChangeArrowheads="1"/>
+                    </pic:cNvPicPr>
+                  </pic:nvPicPr>
+                  <pic:blipFill>
+                    <a:blip r:embed="rId12" cstate="print">
+                      <a:extLst>
+                        <a:ext uri="{28A0092B-C50C-407E-A947-70E740481C1C}">
+                          <a14:useLocalDpi xmlns:a14="http://schemas.microsoft.com/office/drawing/2010/main" val="0"/>
+                        </a:ext>
+                      </a:extLst>
+                    </a:blip>
+                    <a:srcRect/>
+                    <a:stretch>
+                      <a:fillRect/>
+                    </a:stretch>
+                  </pic:blipFill>
+                  <pic:spPr bwMode="auto">
+                    <a:xfrm>
+                      <a:off x="0" y="0"/>
+                      <a:ext cx="5400040" cy="1451323"/>
+                    </a:xfrm>
+                    <a:prstGeom prst="rect">
+                      <a:avLst/>
+                    </a:prstGeom>
+                    <a:noFill/>
+                    <a:ln>
+                      <a:noFill/>
+                    </a:ln>
+                  </pic:spPr>
+                </pic:pic>
+              </a:graphicData>
+            </a:graphic>
+          </wp:inline>
+        </w:drawing>
       </w:r>
     </w:p>
     <w:p>
@@ -11825,7 +11921,7 @@
 </file>
 
 <file path=customXml/itemProps1.xml><?xml version="1.0" encoding="utf-8"?>
-<ds:datastoreItem xmlns:ds="http://schemas.openxmlformats.org/officeDocument/2006/customXml" ds:itemID="{9B65AB69-C41C-4BE5-AD3B-04C85404942A}">
+<ds:datastoreItem xmlns:ds="http://schemas.openxmlformats.org/officeDocument/2006/customXml" ds:itemID="{8A392F70-E73B-4E5E-9598-9171C589F9A0}">
   <ds:schemaRefs>
     <ds:schemaRef ds:uri="http://schemas.openxmlformats.org/officeDocument/2006/bibliography"/>
   </ds:schemaRefs>

</xml_diff>

<commit_message>
Update of the design pattern
</commit_message>
<xml_diff>
--- a/DD/DD_v1.0.docx
+++ b/DD/DD_v1.0.docx
@@ -2566,22 +2566,56 @@
           <w:lang w:val="en-GB"/>
         </w:rPr>
       </w:pPr>
-      <w:proofErr w:type="spellStart"/>
       <w:r>
         <w:rPr>
           <w:b/>
           <w:szCs w:val="24"/>
           <w:lang w:val="en-GB"/>
         </w:rPr>
-        <w:t>CharginsStationAreas</w:t>
-      </w:r>
-      <w:proofErr w:type="spellEnd"/>
+        <w:t>Charging</w:t>
+      </w:r>
+      <w:r>
+        <w:rPr>
+          <w:b/>
+          <w:szCs w:val="24"/>
+          <w:lang w:val="en-GB"/>
+        </w:rPr>
+        <w:t>StationAreas</w:t>
+      </w:r>
       <w:r>
         <w:rPr>
           <w:szCs w:val="24"/>
           <w:lang w:val="en-GB"/>
         </w:rPr>
         <w:t>:</w:t>
+      </w:r>
+      <w:r>
+        <w:rPr>
+          <w:szCs w:val="24"/>
+          <w:lang w:val="en-GB"/>
+        </w:rPr>
+        <w:t xml:space="preserve"> some areas around a charging station, </w:t>
+      </w:r>
+      <w:r>
+        <w:rPr>
+          <w:szCs w:val="24"/>
+          <w:lang w:val="en-GB"/>
+        </w:rPr>
+        <w:t>in</w:t>
+      </w:r>
+      <w:r>
+        <w:rPr>
+          <w:szCs w:val="24"/>
+          <w:lang w:val="en-GB"/>
+        </w:rPr>
+        <w:t xml:space="preserve"> our case the areas have a radius of 3Km </w:t>
+      </w:r>
+      <w:r>
+        <w:rPr>
+          <w:szCs w:val="24"/>
+          <w:lang w:val="en-GB"/>
+        </w:rPr>
+        <w:t>that is the bound for our system over which the system applies a charge to the user.</w:t>
       </w:r>
     </w:p>
     <w:p>
@@ -2626,6 +2660,21 @@
           <w:lang w:val="en-GB"/>
         </w:rPr>
       </w:pPr>
+      <w:r>
+        <w:rPr>
+          <w:b/>
+          <w:szCs w:val="24"/>
+          <w:lang w:val="en-GB"/>
+        </w:rPr>
+        <w:t>API</w:t>
+      </w:r>
+      <w:r>
+        <w:rPr>
+          <w:szCs w:val="24"/>
+          <w:lang w:val="en-GB"/>
+        </w:rPr>
+        <w:t>: application programming interface; it is a common way to communicate with another system.</w:t>
+      </w:r>
     </w:p>
     <w:p>
       <w:pPr>
@@ -2646,14 +2695,14 @@
           <w:szCs w:val="24"/>
           <w:lang w:val="en-GB"/>
         </w:rPr>
-        <w:t>API</w:t>
-      </w:r>
-      <w:r>
-        <w:rPr>
-          <w:szCs w:val="24"/>
-          <w:lang w:val="en-GB"/>
-        </w:rPr>
-        <w:t>: application programming interface; it is a common way to communicate with another system.</w:t>
+        <w:t>MVC</w:t>
+      </w:r>
+      <w:r>
+        <w:rPr>
+          <w:szCs w:val="24"/>
+          <w:lang w:val="en-GB"/>
+        </w:rPr>
+        <w:t>: model view controller</w:t>
       </w:r>
     </w:p>
     <w:p>
@@ -2675,14 +2724,14 @@
           <w:szCs w:val="24"/>
           <w:lang w:val="en-GB"/>
         </w:rPr>
-        <w:t>MVC</w:t>
-      </w:r>
-      <w:r>
-        <w:rPr>
-          <w:szCs w:val="24"/>
-          <w:lang w:val="en-GB"/>
-        </w:rPr>
-        <w:t>: model view controller</w:t>
+        <w:t>URL</w:t>
+      </w:r>
+      <w:r>
+        <w:rPr>
+          <w:szCs w:val="24"/>
+          <w:lang w:val="en-GB"/>
+        </w:rPr>
+        <w:t>: uniform resource locator</w:t>
       </w:r>
     </w:p>
     <w:p>
@@ -2704,14 +2753,14 @@
           <w:szCs w:val="24"/>
           <w:lang w:val="en-GB"/>
         </w:rPr>
-        <w:t>URL</w:t>
-      </w:r>
-      <w:r>
-        <w:rPr>
-          <w:szCs w:val="24"/>
-          <w:lang w:val="en-GB"/>
-        </w:rPr>
-        <w:t>: uniform resource locator</w:t>
+        <w:t>Path</w:t>
+      </w:r>
+      <w:r>
+        <w:rPr>
+          <w:szCs w:val="24"/>
+          <w:lang w:val="en-GB"/>
+        </w:rPr>
+        <w:t>: it’s a structure containing at least 2 positions</w:t>
       </w:r>
     </w:p>
     <w:p>
@@ -2733,14 +2782,42 @@
           <w:szCs w:val="24"/>
           <w:lang w:val="en-GB"/>
         </w:rPr>
-        <w:t>Path</w:t>
-      </w:r>
-      <w:r>
-        <w:rPr>
-          <w:szCs w:val="24"/>
-          <w:lang w:val="en-GB"/>
-        </w:rPr>
-        <w:t>: it’s a structure containing at least 2 positions</w:t>
+        <w:t>Sharing</w:t>
+      </w:r>
+      <w:r>
+        <w:rPr>
+          <w:szCs w:val="24"/>
+          <w:lang w:val="en-GB"/>
+        </w:rPr>
+        <w:t xml:space="preserve"> discount percentage: discount percentage applied only if the</w:t>
+      </w:r>
+      <w:r>
+        <w:rPr>
+          <w:szCs w:val="24"/>
+          <w:lang w:val="en-GB"/>
+        </w:rPr>
+        <w:t xml:space="preserve"> </w:t>
+      </w:r>
+      <w:r>
+        <w:rPr>
+          <w:szCs w:val="24"/>
+          <w:lang w:val="en-GB"/>
+        </w:rPr>
+        <w:t>sharing option is enabled and there is more than one request in the merged</w:t>
+      </w:r>
+      <w:r>
+        <w:rPr>
+          <w:szCs w:val="24"/>
+          <w:lang w:val="en-GB"/>
+        </w:rPr>
+        <w:t xml:space="preserve"> </w:t>
+      </w:r>
+      <w:r>
+        <w:rPr>
+          <w:szCs w:val="24"/>
+          <w:lang w:val="en-GB"/>
+        </w:rPr>
+        <w:t>request</w:t>
       </w:r>
     </w:p>
     <w:p>
@@ -2762,42 +2839,28 @@
           <w:szCs w:val="24"/>
           <w:lang w:val="en-GB"/>
         </w:rPr>
-        <w:t>Sharing</w:t>
-      </w:r>
-      <w:r>
-        <w:rPr>
-          <w:szCs w:val="24"/>
-          <w:lang w:val="en-GB"/>
-        </w:rPr>
-        <w:t xml:space="preserve"> discount percentage: discount percentage applied only if the</w:t>
-      </w:r>
-      <w:r>
-        <w:rPr>
-          <w:szCs w:val="24"/>
-          <w:lang w:val="en-GB"/>
-        </w:rPr>
-        <w:t xml:space="preserve"> </w:t>
-      </w:r>
-      <w:r>
-        <w:rPr>
-          <w:szCs w:val="24"/>
-          <w:lang w:val="en-GB"/>
-        </w:rPr>
-        <w:t>sharing option is enabled and there is more than one request in the merged</w:t>
-      </w:r>
-      <w:r>
-        <w:rPr>
-          <w:szCs w:val="24"/>
-          <w:lang w:val="en-GB"/>
-        </w:rPr>
-        <w:t xml:space="preserve"> </w:t>
-      </w:r>
-      <w:r>
-        <w:rPr>
-          <w:szCs w:val="24"/>
-          <w:lang w:val="en-GB"/>
-        </w:rPr>
-        <w:t>request</w:t>
+        <w:t>REST</w:t>
+      </w:r>
+      <w:r>
+        <w:rPr>
+          <w:szCs w:val="24"/>
+          <w:lang w:val="en-GB"/>
+        </w:rPr>
+        <w:t xml:space="preserve">: </w:t>
+      </w:r>
+      <w:r>
+        <w:rPr>
+          <w:szCs w:val="24"/>
+          <w:lang w:val="en-GB"/>
+        </w:rPr>
+        <w:t>Representational</w:t>
+      </w:r>
+      <w:r>
+        <w:rPr>
+          <w:szCs w:val="24"/>
+          <w:lang w:val="en-GB"/>
+        </w:rPr>
+        <w:t xml:space="preserve"> State Transfer</w:t>
       </w:r>
     </w:p>
     <w:p>
@@ -2819,28 +2882,15 @@
           <w:szCs w:val="24"/>
           <w:lang w:val="en-GB"/>
         </w:rPr>
-        <w:t>REST</w:t>
-      </w:r>
-      <w:r>
-        <w:rPr>
-          <w:szCs w:val="24"/>
-          <w:lang w:val="en-GB"/>
-        </w:rPr>
-        <w:t xml:space="preserve">: </w:t>
-      </w:r>
-      <w:r>
-        <w:rPr>
-          <w:szCs w:val="24"/>
-          <w:lang w:val="en-GB"/>
-        </w:rPr>
-        <w:t>Representational</w:t>
-      </w:r>
-      <w:r>
-        <w:rPr>
-          <w:szCs w:val="24"/>
-          <w:lang w:val="en-GB"/>
-        </w:rPr>
-        <w:t xml:space="preserve"> State Transfer</w:t>
+        <w:lastRenderedPageBreak/>
+        <w:t>RESTful</w:t>
+      </w:r>
+      <w:r>
+        <w:rPr>
+          <w:szCs w:val="24"/>
+          <w:lang w:val="en-GB"/>
+        </w:rPr>
+        <w:t>: REST with no session</w:t>
       </w:r>
     </w:p>
     <w:p>
@@ -2862,14 +2912,28 @@
           <w:szCs w:val="24"/>
           <w:lang w:val="en-GB"/>
         </w:rPr>
-        <w:t>RESTful</w:t>
-      </w:r>
-      <w:r>
-        <w:rPr>
-          <w:szCs w:val="24"/>
-          <w:lang w:val="en-GB"/>
-        </w:rPr>
-        <w:t>: REST with no session</w:t>
+        <w:t>ETA</w:t>
+      </w:r>
+      <w:r>
+        <w:rPr>
+          <w:szCs w:val="24"/>
+          <w:lang w:val="en-GB"/>
+        </w:rPr>
+        <w:t>: estimated time available; it is the time the taxi needs to arrive to</w:t>
+      </w:r>
+      <w:r>
+        <w:rPr>
+          <w:szCs w:val="24"/>
+          <w:lang w:val="en-GB"/>
+        </w:rPr>
+        <w:t xml:space="preserve"> </w:t>
+      </w:r>
+      <w:r>
+        <w:rPr>
+          <w:szCs w:val="24"/>
+          <w:lang w:val="en-GB"/>
+        </w:rPr>
+        <w:t>client starting position.</w:t>
       </w:r>
     </w:p>
     <w:p>
@@ -2891,15 +2955,14 @@
           <w:szCs w:val="24"/>
           <w:lang w:val="en-GB"/>
         </w:rPr>
-        <w:lastRenderedPageBreak/>
-        <w:t>ETA</w:t>
-      </w:r>
-      <w:r>
-        <w:rPr>
-          <w:szCs w:val="24"/>
-          <w:lang w:val="en-GB"/>
-        </w:rPr>
-        <w:t>: estimated time available; it is the time the taxi needs to arrive to</w:t>
+        <w:t>Zone</w:t>
+      </w:r>
+      <w:r>
+        <w:rPr>
+          <w:szCs w:val="24"/>
+          <w:lang w:val="en-GB"/>
+        </w:rPr>
+        <w:t>: it is a zone of approximately 2 kmˆ2, the city is split into these</w:t>
       </w:r>
       <w:r>
         <w:rPr>
@@ -2913,7 +2976,35 @@
           <w:szCs w:val="24"/>
           <w:lang w:val="en-GB"/>
         </w:rPr>
-        <w:t>client starting position.</w:t>
+        <w:t>zones. From taxi position the system gets his zone and inserts the taxi</w:t>
+      </w:r>
+      <w:r>
+        <w:rPr>
+          <w:szCs w:val="24"/>
+          <w:lang w:val="en-GB"/>
+        </w:rPr>
+        <w:t xml:space="preserve"> </w:t>
+      </w:r>
+      <w:r>
+        <w:rPr>
+          <w:szCs w:val="24"/>
+          <w:lang w:val="en-GB"/>
+        </w:rPr>
+        <w:t>into the zone queue. So the system guarantees a fair management of taxi</w:t>
+      </w:r>
+      <w:r>
+        <w:rPr>
+          <w:szCs w:val="24"/>
+          <w:lang w:val="en-GB"/>
+        </w:rPr>
+        <w:t xml:space="preserve"> </w:t>
+      </w:r>
+      <w:r>
+        <w:rPr>
+          <w:szCs w:val="24"/>
+          <w:lang w:val="en-GB"/>
+        </w:rPr>
+        <w:t>queues.</w:t>
       </w:r>
     </w:p>
     <w:p>
@@ -2935,56 +3026,14 @@
           <w:szCs w:val="24"/>
           <w:lang w:val="en-GB"/>
         </w:rPr>
-        <w:t>Zone</w:t>
-      </w:r>
-      <w:r>
-        <w:rPr>
-          <w:szCs w:val="24"/>
-          <w:lang w:val="en-GB"/>
-        </w:rPr>
-        <w:t>: it is a zone of approximately 2 kmˆ2, the city is split into these</w:t>
-      </w:r>
-      <w:r>
-        <w:rPr>
-          <w:szCs w:val="24"/>
-          <w:lang w:val="en-GB"/>
-        </w:rPr>
-        <w:t xml:space="preserve"> </w:t>
-      </w:r>
-      <w:r>
-        <w:rPr>
-          <w:szCs w:val="24"/>
-          <w:lang w:val="en-GB"/>
-        </w:rPr>
-        <w:t>zones. From taxi position the system gets his zone and inserts the taxi</w:t>
-      </w:r>
-      <w:r>
-        <w:rPr>
-          <w:szCs w:val="24"/>
-          <w:lang w:val="en-GB"/>
-        </w:rPr>
-        <w:t xml:space="preserve"> </w:t>
-      </w:r>
-      <w:r>
-        <w:rPr>
-          <w:szCs w:val="24"/>
-          <w:lang w:val="en-GB"/>
-        </w:rPr>
-        <w:t>into the zone queue. So the system guarantees a fair management of taxi</w:t>
-      </w:r>
-      <w:r>
-        <w:rPr>
-          <w:szCs w:val="24"/>
-          <w:lang w:val="en-GB"/>
-        </w:rPr>
-        <w:t xml:space="preserve"> </w:t>
-      </w:r>
-      <w:r>
-        <w:rPr>
-          <w:szCs w:val="24"/>
-          <w:lang w:val="en-GB"/>
-        </w:rPr>
-        <w:t>queues.</w:t>
+        <w:t>UX</w:t>
+      </w:r>
+      <w:r>
+        <w:rPr>
+          <w:szCs w:val="24"/>
+          <w:lang w:val="en-GB"/>
+        </w:rPr>
+        <w:t>: user experience design</w:t>
       </w:r>
     </w:p>
     <w:p>
@@ -3006,35 +3055,6 @@
           <w:szCs w:val="24"/>
           <w:lang w:val="en-GB"/>
         </w:rPr>
-        <w:t>UX</w:t>
-      </w:r>
-      <w:r>
-        <w:rPr>
-          <w:szCs w:val="24"/>
-          <w:lang w:val="en-GB"/>
-        </w:rPr>
-        <w:t>: user experience design</w:t>
-      </w:r>
-    </w:p>
-    <w:p>
-      <w:pPr>
-        <w:pStyle w:val="Paragrafoelenco"/>
-        <w:numPr>
-          <w:ilvl w:val="0"/>
-          <w:numId w:val="8"/>
-        </w:numPr>
-        <w:spacing w:line="360" w:lineRule="auto"/>
-        <w:rPr>
-          <w:szCs w:val="24"/>
-          <w:lang w:val="en-GB"/>
-        </w:rPr>
-      </w:pPr>
-      <w:r>
-        <w:rPr>
-          <w:b/>
-          <w:szCs w:val="24"/>
-          <w:lang w:val="en-GB"/>
-        </w:rPr>
         <w:t>BCE</w:t>
       </w:r>
       <w:r>
@@ -3423,6 +3443,7 @@
           <w:szCs w:val="24"/>
           <w:lang w:val="en-GB"/>
         </w:rPr>
+        <w:lastRenderedPageBreak/>
         <w:t xml:space="preserve">Runtime </w:t>
       </w:r>
       <w:r>
@@ -3479,7 +3500,6 @@
           <w:szCs w:val="24"/>
           <w:lang w:val="en-GB"/>
         </w:rPr>
-        <w:lastRenderedPageBreak/>
         <w:t xml:space="preserve">Component </w:t>
       </w:r>
       <w:r>
@@ -6223,6 +6243,7 @@
     </w:p>
     <w:p>
       <w:pPr>
+        <w:spacing w:line="360" w:lineRule="auto"/>
         <w:rPr>
           <w:lang w:val="en-GB"/>
         </w:rPr>
@@ -6241,6 +6262,7 @@
           <w:ilvl w:val="0"/>
           <w:numId w:val="15"/>
         </w:numPr>
+        <w:spacing w:line="360" w:lineRule="auto"/>
         <w:rPr>
           <w:lang w:val="en-GB"/>
         </w:rPr>
@@ -6266,6 +6288,7 @@
           <w:ilvl w:val="0"/>
           <w:numId w:val="15"/>
         </w:numPr>
+        <w:spacing w:line="360" w:lineRule="auto"/>
         <w:rPr>
           <w:lang w:val="en-GB"/>
         </w:rPr>
@@ -6291,6 +6314,7 @@
           <w:ilvl w:val="0"/>
           <w:numId w:val="15"/>
         </w:numPr>
+        <w:spacing w:line="360" w:lineRule="auto"/>
         <w:rPr>
           <w:lang w:val="en-GB"/>
         </w:rPr>
@@ -6329,6 +6353,101 @@
       <w:r>
         <w:t>ModelViewController (MVC)</w:t>
       </w:r>
+    </w:p>
+    <w:p>
+      <w:pPr>
+        <w:rPr>
+          <w:lang w:val="en-GB"/>
+        </w:rPr>
+      </w:pPr>
+    </w:p>
+    <w:p>
+      <w:pPr>
+        <w:spacing w:line="360" w:lineRule="auto"/>
+        <w:rPr>
+          <w:lang w:val="en-GB"/>
+        </w:rPr>
+      </w:pPr>
+      <w:r>
+        <w:rPr>
+          <w:lang w:val="en-GB"/>
+        </w:rPr>
+        <w:t>Our user interface is based on the ModelViewController that is</w:t>
+      </w:r>
+      <w:r>
+        <w:rPr>
+          <w:lang w:val="en-GB"/>
+        </w:rPr>
+        <w:t xml:space="preserve"> a software </w:t>
+      </w:r>
+      <w:r>
+        <w:rPr>
+          <w:lang w:val="en-GB"/>
+        </w:rPr>
+        <w:t>design pattern which</w:t>
+      </w:r>
+      <w:r>
+        <w:rPr>
+          <w:lang w:val="en-GB"/>
+        </w:rPr>
+        <w:t xml:space="preserve"> divides a given software application into three interconnected parts, </w:t>
+      </w:r>
+      <w:r>
+        <w:rPr>
+          <w:lang w:val="en-GB"/>
+        </w:rPr>
+        <w:t>to</w:t>
+      </w:r>
+      <w:r>
+        <w:rPr>
+          <w:lang w:val="en-GB"/>
+        </w:rPr>
+        <w:t xml:space="preserve"> separate internal representations of information from the ways that information is presented to or accepted from the use</w:t>
+      </w:r>
+      <w:r>
+        <w:rPr>
+          <w:lang w:val="en-GB"/>
+        </w:rPr>
+        <w:t xml:space="preserve">r. Furthermore, also the complexity of the application is divided into these components since rather than having one that must manage all these aspects, we may have multiple components that performed different actions such as the </w:t>
+      </w:r>
+      <w:r>
+        <w:rPr>
+          <w:lang w:val="en-GB"/>
+        </w:rPr>
+        <w:t>b</w:t>
+      </w:r>
+      <w:r>
+        <w:rPr>
+          <w:lang w:val="en-GB"/>
+        </w:rPr>
+        <w:t xml:space="preserve">usiness logic of the system (servlet), the information of the system (EJB component) or the presentation of these information (JSP). The </w:t>
+      </w:r>
+      <w:r>
+        <w:rPr>
+          <w:lang w:val="en-GB"/>
+        </w:rPr>
+        <w:t>schema</w:t>
+      </w:r>
+      <w:r>
+        <w:rPr>
+          <w:lang w:val="en-GB"/>
+        </w:rPr>
+        <w:t xml:space="preserve"> of this design pattern is shown below:</w:t>
+      </w:r>
+    </w:p>
+    <w:p>
+      <w:pPr>
+        <w:rPr>
+          <w:lang w:val="en-GB"/>
+        </w:rPr>
+      </w:pPr>
+    </w:p>
+    <w:p>
+      <w:pPr>
+        <w:rPr>
+          <w:lang w:val="en-GB"/>
+        </w:rPr>
+      </w:pPr>
     </w:p>
     <w:p>
       <w:pPr>
@@ -6348,14 +6467,15 @@
           <w:noProof/>
           <w:lang w:eastAsia="it-IT"/>
         </w:rPr>
+        <w:lastRenderedPageBreak/>
         <w:drawing>
           <wp:anchor distT="0" distB="0" distL="114300" distR="114300" simplePos="0" relativeHeight="251665408" behindDoc="0" locked="0" layoutInCell="1" allowOverlap="1">
             <wp:simplePos x="0" y="0"/>
             <wp:positionH relativeFrom="margin">
-              <wp:align>center</wp:align>
+              <wp:posOffset>282575</wp:posOffset>
             </wp:positionH>
             <wp:positionV relativeFrom="paragraph">
-              <wp:posOffset>1946385</wp:posOffset>
+              <wp:posOffset>112</wp:posOffset>
             </wp:positionV>
             <wp:extent cx="4790440" cy="1788795"/>
             <wp:effectExtent l="0" t="0" r="0" b="1905"/>
@@ -6405,74 +6525,12 @@
           </wp:anchor>
         </w:drawing>
       </w:r>
-      <w:r>
-        <w:rPr>
-          <w:lang w:val="en-GB"/>
-        </w:rPr>
-        <w:t>Our user interface is based on the ModelViewController that is</w:t>
-      </w:r>
-      <w:r>
-        <w:rPr>
-          <w:lang w:val="en-GB"/>
-        </w:rPr>
-        <w:t xml:space="preserve"> a software </w:t>
-      </w:r>
-      <w:r>
-        <w:rPr>
-          <w:lang w:val="en-GB"/>
-        </w:rPr>
-        <w:t>design pattern which</w:t>
-      </w:r>
-      <w:r>
-        <w:rPr>
-          <w:lang w:val="en-GB"/>
-        </w:rPr>
-        <w:t xml:space="preserve"> divides a given software application into three interconnected parts, </w:t>
-      </w:r>
-      <w:r>
-        <w:rPr>
-          <w:lang w:val="en-GB"/>
-        </w:rPr>
-        <w:t>to</w:t>
-      </w:r>
-      <w:r>
-        <w:rPr>
-          <w:lang w:val="en-GB"/>
-        </w:rPr>
-        <w:t xml:space="preserve"> separate internal representations of information from the ways that information is presented to or accepted from the use</w:t>
-      </w:r>
-      <w:r>
-        <w:rPr>
-          <w:lang w:val="en-GB"/>
-        </w:rPr>
-        <w:t xml:space="preserve">r. Furthermore, also the complexity of the application is divided into these components since rather than having one that must manage all these aspects, we may have multiple components that performed different actions such as the business logic of the system (servlet), the information of the system (EJB component) or the presentation of these information (JSP). The </w:t>
-      </w:r>
-      <w:r>
-        <w:rPr>
-          <w:lang w:val="en-GB"/>
-        </w:rPr>
-        <w:t>schema</w:t>
-      </w:r>
-      <w:r>
-        <w:rPr>
-          <w:lang w:val="en-GB"/>
-        </w:rPr>
-        <w:t xml:space="preserve"> of this design pattern is shown below:</w:t>
-      </w:r>
-    </w:p>
-    <w:p>
-      <w:pPr>
-        <w:rPr>
-          <w:lang w:val="en-GB"/>
-        </w:rPr>
-      </w:pPr>
     </w:p>
     <w:p>
       <w:pPr>
         <w:pStyle w:val="Titolo3"/>
       </w:pPr>
       <w:r>
-        <w:lastRenderedPageBreak/>
         <w:t>Pattern State</w:t>
       </w:r>
     </w:p>
@@ -6485,36 +6543,117 @@
     </w:p>
     <w:p>
       <w:pPr>
-        <w:pStyle w:val="Titolo3"/>
-      </w:pPr>
-      <w:r>
-        <w:t>Pattern Strategy</w:t>
-      </w:r>
-    </w:p>
-    <w:p>
-      <w:pPr>
-        <w:rPr>
-          <w:lang w:val="en-GB"/>
-        </w:rPr>
-      </w:pPr>
-      <w:r>
-        <w:rPr>
-          <w:lang w:val="en-GB"/>
-        </w:rPr>
-        <w:t xml:space="preserve">We decide to use the pattern strategy for our system in order to have flexibility of our application in the future implementation. In fact we do not </w:t>
-      </w:r>
-      <w:bookmarkStart w:id="14" w:name="_GoBack"/>
-      <w:bookmarkEnd w:id="14"/>
-    </w:p>
-    <w:p>
-      <w:pPr>
-        <w:rPr>
-          <w:lang w:val="en-GB"/>
-        </w:rPr>
-      </w:pPr>
-    </w:p>
-    <w:p>
-      <w:pPr>
+        <w:spacing w:line="360" w:lineRule="auto"/>
+        <w:rPr>
+          <w:lang w:val="en-GB"/>
+        </w:rPr>
+      </w:pPr>
+      <w:r>
+        <w:rPr>
+          <w:lang w:val="en-GB"/>
+        </w:rPr>
+        <w:t xml:space="preserve">We decide to use this design pattern to manage the behaviour of some entities such as the users or the cars of the system. In </w:t>
+      </w:r>
+      <w:r>
+        <w:rPr>
+          <w:lang w:val="en-GB"/>
+        </w:rPr>
+        <w:t>fact,</w:t>
+      </w:r>
+      <w:r>
+        <w:rPr>
+          <w:lang w:val="en-GB"/>
+        </w:rPr>
+        <w:t xml:space="preserve"> these entities have a status which allow them to perfor</w:t>
+      </w:r>
+      <w:r>
+        <w:rPr>
+          <w:lang w:val="en-GB"/>
+        </w:rPr>
+        <w:t xml:space="preserve">m different actions, if we consider for example the user we know that he can be in a “DRIVING” status and so the only possible action is to stop the trip; or for example if the user is in a “LOGGED” status he can reserve a car. In the same </w:t>
+      </w:r>
+      <w:r>
+        <w:rPr>
+          <w:lang w:val="en-GB"/>
+        </w:rPr>
+        <w:t>way,</w:t>
+      </w:r>
+      <w:r>
+        <w:rPr>
+          <w:lang w:val="en-GB"/>
+        </w:rPr>
+        <w:t xml:space="preserve"> a car is associated to a car state and so for example if it is in the state “RESERVED” </w:t>
+      </w:r>
+      <w:r>
+        <w:rPr>
+          <w:lang w:val="en-GB"/>
+        </w:rPr>
+        <w:t>first</w:t>
+      </w:r>
+      <w:r>
+        <w:rPr>
+          <w:lang w:val="en-GB"/>
+        </w:rPr>
+        <w:t xml:space="preserve"> the colour of the car in the map will be different from another one of state “AVAILABLE” and furthermore this car cannot be reserved since it is already reserved by a previous user. </w:t>
+      </w:r>
+      <w:r>
+        <w:rPr>
+          <w:lang w:val="en-GB"/>
+        </w:rPr>
+        <w:t>Also,</w:t>
+      </w:r>
+      <w:r>
+        <w:rPr>
+          <w:lang w:val="en-GB"/>
+        </w:rPr>
+        <w:t xml:space="preserve"> the trip and the reservation have different state, the first one for example has no final destination and final position while it is in a “RUNNING” state, on the other hand if the trip is “COMPLETE” then it will have final destination and position and also it could be associated to some discounts. </w:t>
+      </w:r>
+      <w:r>
+        <w:rPr>
+          <w:lang w:val="en-GB"/>
+        </w:rPr>
+        <w:t xml:space="preserve"> </w:t>
+      </w:r>
+      <w:r>
+        <w:rPr>
+          <w:lang w:val="en-GB"/>
+        </w:rPr>
+        <w:t xml:space="preserve">In the </w:t>
+      </w:r>
+      <w:r>
+        <w:rPr>
+          <w:lang w:val="en-GB"/>
+        </w:rPr>
+        <w:t>end,</w:t>
+      </w:r>
+      <w:r>
+        <w:rPr>
+          <w:lang w:val="en-GB"/>
+        </w:rPr>
+        <w:t xml:space="preserve"> also the reservation can have a state as for example a reservation that is in a “WAITING” status will have a counter that </w:t>
+      </w:r>
+      <w:r>
+        <w:rPr>
+          <w:lang w:val="en-GB"/>
+        </w:rPr>
+        <w:t>consider</w:t>
+      </w:r>
+      <w:r>
+        <w:rPr>
+          <w:lang w:val="en-GB"/>
+        </w:rPr>
+        <w:t xml:space="preserve"> the time that is passing in order to check if it last for more than one hour and </w:t>
+      </w:r>
+      <w:r>
+        <w:rPr>
+          <w:lang w:val="en-GB"/>
+        </w:rPr>
+        <w:t>so it must charge the user associated with a fee. The schema of this pattern is shown below:</w:t>
+      </w:r>
+    </w:p>
+    <w:p>
+      <w:pPr>
+        <w:spacing w:line="360" w:lineRule="auto"/>
         <w:rPr>
           <w:lang w:val="en-GB"/>
         </w:rPr>
@@ -6525,9 +6664,110 @@
           <w:lang w:eastAsia="it-IT"/>
         </w:rPr>
         <w:drawing>
-          <wp:inline distT="0" distB="0" distL="0" distR="0">
+          <wp:anchor distT="0" distB="0" distL="114300" distR="114300" simplePos="0" relativeHeight="251666432" behindDoc="0" locked="0" layoutInCell="1" allowOverlap="1">
+            <wp:simplePos x="0" y="0"/>
+            <wp:positionH relativeFrom="margin">
+              <wp:align>center</wp:align>
+            </wp:positionH>
+            <wp:positionV relativeFrom="paragraph">
+              <wp:posOffset>164465</wp:posOffset>
+            </wp:positionV>
+            <wp:extent cx="3808095" cy="1376680"/>
+            <wp:effectExtent l="0" t="0" r="1905" b="0"/>
+            <wp:wrapSquare wrapText="bothSides"/>
+            <wp:docPr id="7" name="Immagine 7" descr="https://upload.wikimedia.org/wikipedia/commons/thumb/e/e8/State_Design_Pattern_UML_Class_Diagram.svg/400px-State_Design_Pattern_UML_Class_Diagram.svg.png"/>
+            <wp:cNvGraphicFramePr>
+              <a:graphicFrameLocks xmlns:a="http://schemas.openxmlformats.org/drawingml/2006/main" noChangeAspect="1"/>
+            </wp:cNvGraphicFramePr>
+            <a:graphic xmlns:a="http://schemas.openxmlformats.org/drawingml/2006/main">
+              <a:graphicData uri="http://schemas.openxmlformats.org/drawingml/2006/picture">
+                <pic:pic xmlns:pic="http://schemas.openxmlformats.org/drawingml/2006/picture">
+                  <pic:nvPicPr>
+                    <pic:cNvPr id="0" name="Picture 1" descr="https://upload.wikimedia.org/wikipedia/commons/thumb/e/e8/State_Design_Pattern_UML_Class_Diagram.svg/400px-State_Design_Pattern_UML_Class_Diagram.svg.png"/>
+                    <pic:cNvPicPr>
+                      <a:picLocks noChangeAspect="1" noChangeArrowheads="1"/>
+                    </pic:cNvPicPr>
+                  </pic:nvPicPr>
+                  <pic:blipFill>
+                    <a:blip r:embed="rId12">
+                      <a:extLst>
+                        <a:ext uri="{28A0092B-C50C-407E-A947-70E740481C1C}">
+                          <a14:useLocalDpi xmlns:a14="http://schemas.microsoft.com/office/drawing/2010/main" val="0"/>
+                        </a:ext>
+                      </a:extLst>
+                    </a:blip>
+                    <a:srcRect/>
+                    <a:stretch>
+                      <a:fillRect/>
+                    </a:stretch>
+                  </pic:blipFill>
+                  <pic:spPr bwMode="auto">
+                    <a:xfrm>
+                      <a:off x="0" y="0"/>
+                      <a:ext cx="3808095" cy="1376680"/>
+                    </a:xfrm>
+                    <a:prstGeom prst="rect">
+                      <a:avLst/>
+                    </a:prstGeom>
+                    <a:noFill/>
+                    <a:ln>
+                      <a:noFill/>
+                    </a:ln>
+                  </pic:spPr>
+                </pic:pic>
+              </a:graphicData>
+            </a:graphic>
+          </wp:anchor>
+        </w:drawing>
+      </w:r>
+    </w:p>
+    <w:p>
+      <w:pPr>
+        <w:rPr>
+          <w:lang w:val="en-GB"/>
+        </w:rPr>
+      </w:pPr>
+    </w:p>
+    <w:p>
+      <w:pPr>
+        <w:pStyle w:val="Titolo3"/>
+      </w:pPr>
+      <w:r>
+        <w:lastRenderedPageBreak/>
+        <w:t>Pattern Strategy</w:t>
+      </w:r>
+    </w:p>
+    <w:p>
+      <w:pPr>
+        <w:rPr>
+          <w:lang w:val="en-GB"/>
+        </w:rPr>
+      </w:pPr>
+    </w:p>
+    <w:p>
+      <w:pPr>
+        <w:spacing w:line="360" w:lineRule="auto"/>
+        <w:rPr>
+          <w:lang w:val="en-GB"/>
+        </w:rPr>
+      </w:pPr>
+      <w:r>
+        <w:rPr>
+          <w:noProof/>
+          <w:lang w:eastAsia="it-IT"/>
+        </w:rPr>
+        <w:drawing>
+          <wp:anchor distT="0" distB="0" distL="114300" distR="114300" simplePos="0" relativeHeight="251667456" behindDoc="0" locked="0" layoutInCell="1" allowOverlap="1">
+            <wp:simplePos x="0" y="0"/>
+            <wp:positionH relativeFrom="margin">
+              <wp:align>right</wp:align>
+            </wp:positionH>
+            <wp:positionV relativeFrom="paragraph">
+              <wp:posOffset>2728595</wp:posOffset>
+            </wp:positionV>
             <wp:extent cx="5400040" cy="1451323"/>
             <wp:effectExtent l="0" t="0" r="0" b="0"/>
+            <wp:wrapSquare wrapText="bothSides"/>
             <wp:docPr id="6" name="Immagine 6" descr="https://www.javacodegeeks.com/wp-content/uploads/2014/10/strategypattern.png"/>
             <wp:cNvGraphicFramePr>
               <a:graphicFrameLocks xmlns:a="http://schemas.openxmlformats.org/drawingml/2006/main" noChangeAspect="1"/>
@@ -6542,7 +6782,7 @@
                     </pic:cNvPicPr>
                   </pic:nvPicPr>
                   <pic:blipFill>
-                    <a:blip r:embed="rId12" cstate="print">
+                    <a:blip r:embed="rId13" cstate="print">
                       <a:extLst>
                         <a:ext uri="{28A0092B-C50C-407E-A947-70E740481C1C}">
                           <a14:useLocalDpi xmlns:a14="http://schemas.microsoft.com/office/drawing/2010/main" val="0"/>
@@ -6570,9 +6810,287 @@
                 </pic:pic>
               </a:graphicData>
             </a:graphic>
-          </wp:inline>
+          </wp:anchor>
         </w:drawing>
       </w:r>
+      <w:r>
+        <w:rPr>
+          <w:lang w:val="en-GB"/>
+        </w:rPr>
+        <w:t xml:space="preserve">We decide to use the pattern strategy for our system in order to have flexibility of our application in the future implementation. In </w:t>
+      </w:r>
+      <w:r>
+        <w:rPr>
+          <w:lang w:val="en-GB"/>
+        </w:rPr>
+        <w:t>fact,</w:t>
+      </w:r>
+      <w:r>
+        <w:rPr>
+          <w:lang w:val="en-GB"/>
+        </w:rPr>
+        <w:t xml:space="preserve"> we do not </w:t>
+      </w:r>
+      <w:r>
+        <w:rPr>
+          <w:lang w:val="en-GB"/>
+        </w:rPr>
+        <w:t xml:space="preserve">give a unique implementation of the algorithm used to calculate the discounts of a trip since these could change during the time (as for example new promotion or special discount could be applied in the future). </w:t>
+      </w:r>
+      <w:r>
+        <w:rPr>
+          <w:lang w:val="en-GB"/>
+        </w:rPr>
+        <w:t>So,</w:t>
+      </w:r>
+      <w:r>
+        <w:rPr>
+          <w:lang w:val="en-GB"/>
+        </w:rPr>
+        <w:t xml:space="preserve"> we decide to have an interface of the algorithm that can be modified over the time and so we can change it without modifying the architecture or the implementation of the classes of the system. The first implementation of this algorithm will satisfy all the constraints express in the assignment document </w:t>
+      </w:r>
+      <w:r>
+        <w:rPr>
+          <w:lang w:val="en-GB"/>
+        </w:rPr>
+        <w:t>related to the discounts. The pattern schema is shown below:</w:t>
+      </w:r>
+    </w:p>
+    <w:p>
+      <w:pPr>
+        <w:rPr>
+          <w:lang w:val="en-GB"/>
+        </w:rPr>
+      </w:pPr>
+    </w:p>
+    <w:p>
+      <w:pPr>
+        <w:pStyle w:val="Titolo3"/>
+      </w:pPr>
+      <w:r>
+        <w:t>Client-Server</w:t>
+      </w:r>
+    </w:p>
+    <w:p>
+      <w:pPr>
+        <w:rPr>
+          <w:lang w:val="en-GB"/>
+        </w:rPr>
+      </w:pPr>
+    </w:p>
+    <w:p>
+      <w:pPr>
+        <w:spacing w:line="360" w:lineRule="auto"/>
+        <w:rPr>
+          <w:lang w:val="en-GB"/>
+        </w:rPr>
+      </w:pPr>
+      <w:r>
+        <w:rPr>
+          <w:lang w:val="en-GB"/>
+        </w:rPr>
+        <w:t>Client-Server The application is strongly based on a Client-Server communication</w:t>
+      </w:r>
+      <w:r>
+        <w:rPr>
+          <w:lang w:val="en-GB"/>
+        </w:rPr>
+        <w:t xml:space="preserve"> </w:t>
+      </w:r>
+      <w:r>
+        <w:rPr>
+          <w:lang w:val="en-GB"/>
+        </w:rPr>
+        <w:t xml:space="preserve">model. </w:t>
+      </w:r>
+      <w:r>
+        <w:rPr>
+          <w:lang w:val="en-GB"/>
+        </w:rPr>
+        <w:t xml:space="preserve">We use this type of design for the communication between the client (both on the web browser and the application) and the application server and </w:t>
+      </w:r>
+      <w:bookmarkStart w:id="14" w:name="_GoBack"/>
+      <w:bookmarkEnd w:id="14"/>
+      <w:r>
+        <w:rPr>
+          <w:lang w:val="en-GB"/>
+        </w:rPr>
+        <w:t>also in the communication and the exchange of the information between the application server and the cars of the system.</w:t>
+      </w:r>
+    </w:p>
+    <w:p>
+      <w:pPr>
+        <w:pStyle w:val="Titolo3"/>
+      </w:pPr>
+      <w:r>
+        <w:t>Gateway Pattern</w:t>
+      </w:r>
+    </w:p>
+    <w:p>
+      <w:pPr>
+        <w:spacing w:line="360" w:lineRule="auto"/>
+        <w:rPr>
+          <w:lang w:val="en-GB"/>
+        </w:rPr>
+      </w:pPr>
+    </w:p>
+    <w:p>
+      <w:pPr>
+        <w:spacing w:line="360" w:lineRule="auto"/>
+        <w:rPr>
+          <w:lang w:val="en-GB"/>
+        </w:rPr>
+      </w:pPr>
+      <w:r>
+        <w:rPr>
+          <w:lang w:val="en-GB"/>
+        </w:rPr>
+        <w:t xml:space="preserve">We use this kind of pattern in our system in order to abstract from the complexity of interfacing an external system such as the payment system, the notification system and </w:t>
+      </w:r>
+      <w:r>
+        <w:rPr>
+          <w:lang w:val="en-GB"/>
+        </w:rPr>
+        <w:lastRenderedPageBreak/>
+        <w:t xml:space="preserve">the maps system </w:t>
+      </w:r>
+      <w:r>
+        <w:rPr>
+          <w:lang w:val="en-GB"/>
+        </w:rPr>
+        <w:t>using some classes that are defined as gateway (as shown in the component diagram). These classes provide some methods that the system can use without considering the complexity of the external system because they already manage this interaction and offer some simple method that can be used. The schema of this design pattern is shown in the figure below:</w:t>
+      </w:r>
+    </w:p>
+    <w:p>
+      <w:pPr>
+        <w:rPr>
+          <w:lang w:val="en-GB"/>
+        </w:rPr>
+      </w:pPr>
+      <w:r>
+        <w:rPr>
+          <w:noProof/>
+          <w:lang w:eastAsia="it-IT"/>
+        </w:rPr>
+        <w:drawing>
+          <wp:anchor distT="0" distB="0" distL="114300" distR="114300" simplePos="0" relativeHeight="251668480" behindDoc="0" locked="0" layoutInCell="1" allowOverlap="1">
+            <wp:simplePos x="0" y="0"/>
+            <wp:positionH relativeFrom="margin">
+              <wp:align>center</wp:align>
+            </wp:positionH>
+            <wp:positionV relativeFrom="paragraph">
+              <wp:posOffset>15838</wp:posOffset>
+            </wp:positionV>
+            <wp:extent cx="3259455" cy="2261870"/>
+            <wp:effectExtent l="0" t="0" r="0" b="5080"/>
+            <wp:wrapSquare wrapText="bothSides"/>
+            <wp:docPr id="8" name="Immagine 8" descr="https://publib.boulder.ibm.com/bpcsamp/mediation/servicegatewaysampleV70/images/introductionservicegateway.gif"/>
+            <wp:cNvGraphicFramePr>
+              <a:graphicFrameLocks xmlns:a="http://schemas.openxmlformats.org/drawingml/2006/main" noChangeAspect="1"/>
+            </wp:cNvGraphicFramePr>
+            <a:graphic xmlns:a="http://schemas.openxmlformats.org/drawingml/2006/main">
+              <a:graphicData uri="http://schemas.openxmlformats.org/drawingml/2006/picture">
+                <pic:pic xmlns:pic="http://schemas.openxmlformats.org/drawingml/2006/picture">
+                  <pic:nvPicPr>
+                    <pic:cNvPr id="0" name="Picture 3" descr="https://publib.boulder.ibm.com/bpcsamp/mediation/servicegatewaysampleV70/images/introductionservicegateway.gif"/>
+                    <pic:cNvPicPr>
+                      <a:picLocks noChangeAspect="1" noChangeArrowheads="1"/>
+                    </pic:cNvPicPr>
+                  </pic:nvPicPr>
+                  <pic:blipFill>
+                    <a:blip r:embed="rId14">
+                      <a:extLst>
+                        <a:ext uri="{28A0092B-C50C-407E-A947-70E740481C1C}">
+                          <a14:useLocalDpi xmlns:a14="http://schemas.microsoft.com/office/drawing/2010/main" val="0"/>
+                        </a:ext>
+                      </a:extLst>
+                    </a:blip>
+                    <a:srcRect/>
+                    <a:stretch>
+                      <a:fillRect/>
+                    </a:stretch>
+                  </pic:blipFill>
+                  <pic:spPr bwMode="auto">
+                    <a:xfrm>
+                      <a:off x="0" y="0"/>
+                      <a:ext cx="3259455" cy="2261870"/>
+                    </a:xfrm>
+                    <a:prstGeom prst="rect">
+                      <a:avLst/>
+                    </a:prstGeom>
+                    <a:noFill/>
+                    <a:ln>
+                      <a:noFill/>
+                    </a:ln>
+                  </pic:spPr>
+                </pic:pic>
+              </a:graphicData>
+            </a:graphic>
+            <wp14:sizeRelH relativeFrom="margin">
+              <wp14:pctWidth>0</wp14:pctWidth>
+            </wp14:sizeRelH>
+            <wp14:sizeRelV relativeFrom="margin">
+              <wp14:pctHeight>0</wp14:pctHeight>
+            </wp14:sizeRelV>
+          </wp:anchor>
+        </w:drawing>
+      </w:r>
+    </w:p>
+    <w:p>
+      <w:pPr>
+        <w:rPr>
+          <w:lang w:val="en-GB"/>
+        </w:rPr>
+      </w:pPr>
+    </w:p>
+    <w:p>
+      <w:pPr>
+        <w:rPr>
+          <w:lang w:val="en-GB"/>
+        </w:rPr>
+      </w:pPr>
+    </w:p>
+    <w:p>
+      <w:pPr>
+        <w:rPr>
+          <w:lang w:val="en-GB"/>
+        </w:rPr>
+      </w:pPr>
+    </w:p>
+    <w:p>
+      <w:pPr>
+        <w:rPr>
+          <w:lang w:val="en-GB"/>
+        </w:rPr>
+      </w:pPr>
+    </w:p>
+    <w:p>
+      <w:pPr>
+        <w:rPr>
+          <w:lang w:val="en-GB"/>
+        </w:rPr>
+      </w:pPr>
+    </w:p>
+    <w:p>
+      <w:pPr>
+        <w:rPr>
+          <w:lang w:val="en-GB"/>
+        </w:rPr>
+      </w:pPr>
+    </w:p>
+    <w:p>
+      <w:pPr>
+        <w:rPr>
+          <w:lang w:val="en-GB"/>
+        </w:rPr>
+      </w:pPr>
+    </w:p>
+    <w:p>
+      <w:pPr>
+        <w:rPr>
+          <w:lang w:val="en-GB"/>
+        </w:rPr>
+      </w:pPr>
     </w:p>
     <w:p>
       <w:pPr>
@@ -11921,7 +12439,7 @@
 </file>
 
 <file path=customXml/itemProps1.xml><?xml version="1.0" encoding="utf-8"?>
-<ds:datastoreItem xmlns:ds="http://schemas.openxmlformats.org/officeDocument/2006/customXml" ds:itemID="{8A392F70-E73B-4E5E-9598-9171C589F9A0}">
+<ds:datastoreItem xmlns:ds="http://schemas.openxmlformats.org/officeDocument/2006/customXml" ds:itemID="{889B15D6-0FC9-4506-8CA2-57FAAE4F5A57}">
   <ds:schemaRefs>
     <ds:schemaRef ds:uri="http://schemas.openxmlformats.org/officeDocument/2006/bibliography"/>
   </ds:schemaRefs>

</xml_diff>

<commit_message>
DD updated with 2 runtime view diag
</commit_message>
<xml_diff>
--- a/DD/DD_v1.0.docx
+++ b/DD/DD_v1.0.docx
@@ -6144,27 +6144,14 @@
                             <w:r>
                               <w:t xml:space="preserve">Figura </w:t>
                             </w:r>
-                            <w:r>
-                              <w:fldChar w:fldCharType="begin"/>
-                            </w:r>
-                            <w:r>
-                              <w:instrText xml:space="preserve"> SEQ Figura \* ARABIC </w:instrText>
-                            </w:r>
-                            <w:r>
-                              <w:fldChar w:fldCharType="separate"/>
-                            </w:r>
-                            <w:r>
-                              <w:rPr>
-                                <w:noProof/>
-                              </w:rPr>
-                              <w:t>2</w:t>
-                            </w:r>
-                            <w:r>
-                              <w:rPr>
-                                <w:noProof/>
-                              </w:rPr>
-                              <w:fldChar w:fldCharType="end"/>
-                            </w:r>
+                            <w:fldSimple w:instr=" SEQ Figura \* ARABIC ">
+                              <w:r>
+                                <w:rPr>
+                                  <w:noProof/>
+                                </w:rPr>
+                                <w:t>2</w:t>
+                              </w:r>
+                            </w:fldSimple>
                             <w:r>
                               <w:t xml:space="preserve"> J2EE Architecture</w:t>
                             </w:r>
@@ -6739,27 +6726,14 @@
                             <w:r>
                               <w:t xml:space="preserve">Figura </w:t>
                             </w:r>
-                            <w:r>
-                              <w:fldChar w:fldCharType="begin"/>
-                            </w:r>
-                            <w:r>
-                              <w:instrText xml:space="preserve"> SEQ Figura \* ARABIC </w:instrText>
-                            </w:r>
-                            <w:r>
-                              <w:fldChar w:fldCharType="separate"/>
-                            </w:r>
-                            <w:r>
-                              <w:rPr>
-                                <w:noProof/>
-                              </w:rPr>
-                              <w:t>3</w:t>
-                            </w:r>
-                            <w:r>
-                              <w:rPr>
-                                <w:noProof/>
-                              </w:rPr>
-                              <w:fldChar w:fldCharType="end"/>
-                            </w:r>
+                            <w:fldSimple w:instr=" SEQ Figura \* ARABIC ">
+                              <w:r>
+                                <w:rPr>
+                                  <w:noProof/>
+                                </w:rPr>
+                                <w:t>3</w:t>
+                              </w:r>
+                            </w:fldSimple>
                             <w:r>
                               <w:t xml:space="preserve"> Main Components Diagram</w:t>
                             </w:r>
@@ -7490,27 +7464,14 @@
                             <w:r>
                               <w:t xml:space="preserve">Figura </w:t>
                             </w:r>
-                            <w:r>
-                              <w:fldChar w:fldCharType="begin"/>
-                            </w:r>
-                            <w:r>
-                              <w:instrText xml:space="preserve"> SEQ Figura \* ARABIC </w:instrText>
-                            </w:r>
-                            <w:r>
-                              <w:fldChar w:fldCharType="separate"/>
-                            </w:r>
-                            <w:r>
-                              <w:rPr>
-                                <w:noProof/>
-                              </w:rPr>
-                              <w:t>4</w:t>
-                            </w:r>
-                            <w:r>
-                              <w:rPr>
-                                <w:noProof/>
-                              </w:rPr>
-                              <w:fldChar w:fldCharType="end"/>
-                            </w:r>
+                            <w:fldSimple w:instr=" SEQ Figura \* ARABIC ">
+                              <w:r>
+                                <w:rPr>
+                                  <w:noProof/>
+                                </w:rPr>
+                                <w:t>4</w:t>
+                              </w:r>
+                            </w:fldSimple>
                             <w:r>
                               <w:t xml:space="preserve"> High-</w:t>
                             </w:r>
@@ -9185,10 +9146,167 @@
     </w:p>
     <w:p>
       <w:pPr>
+        <w:pStyle w:val="Titolo3"/>
+      </w:pPr>
+      <w:r>
+        <w:t>Login</w:t>
+      </w:r>
+    </w:p>
+    <w:bookmarkStart w:id="12" w:name="_Toc468349263"/>
+    <w:p>
+      <w:pPr>
+        <w:jc w:val="center"/>
+      </w:pPr>
+      <w:r>
+        <w:rPr>
+          <w:noProof/>
+        </w:rPr>
+      </w:r>
+      <w:r>
+        <w:pict>
+          <v:shapetype id="_x0000_t75" coordsize="21600,21600" o:spt="75" o:preferrelative="t" path="m@4@5l@4@11@9@11@9@5xe" filled="f" stroked="f">
+            <v:stroke joinstyle="miter"/>
+            <v:formulas>
+              <v:f eqn="if lineDrawn pixelLineWidth 0"/>
+              <v:f eqn="sum @0 1 0"/>
+              <v:f eqn="sum 0 0 @1"/>
+              <v:f eqn="prod @2 1 2"/>
+              <v:f eqn="prod @3 21600 pixelWidth"/>
+              <v:f eqn="prod @3 21600 pixelHeight"/>
+              <v:f eqn="sum @0 0 1"/>
+              <v:f eqn="prod @6 1 2"/>
+              <v:f eqn="prod @7 21600 pixelWidth"/>
+              <v:f eqn="sum @8 21600 0"/>
+              <v:f eqn="prod @7 21600 pixelHeight"/>
+              <v:f eqn="sum @10 21600 0"/>
+            </v:formulas>
+            <v:path o:extrusionok="f" gradientshapeok="t" o:connecttype="rect"/>
+            <o:lock v:ext="edit" aspectratio="t"/>
+          </v:shapetype>
+          <v:shape id="_x0000_s1028" type="#_x0000_t75" style="width:382.5pt;height:589.9pt;mso-left-percent:-10001;mso-top-percent:-10001;mso-position-horizontal:absolute;mso-position-horizontal-relative:char;mso-position-vertical:absolute;mso-position-vertical-relative:line;mso-left-percent:-10001;mso-top-percent:-10001">
+            <v:imagedata r:id="rId13" o:title="LoginSequenceDiag"/>
+            <w10:wrap type="none"/>
+            <w10:anchorlock/>
+          </v:shape>
+        </w:pict>
+      </w:r>
+    </w:p>
+    <w:p>
+      <w:pPr>
+        <w:pStyle w:val="Titolo3"/>
+      </w:pPr>
+      <w:r>
+        <w:lastRenderedPageBreak/>
+        <w:t>Registration</w:t>
+      </w:r>
+    </w:p>
+    <w:p>
+      <w:pPr>
+        <w:rPr>
+          <w:lang w:val="en-GB"/>
+        </w:rPr>
+      </w:pPr>
+      <w:bookmarkStart w:id="13" w:name="_GoBack"/>
+      <w:bookmarkEnd w:id="13"/>
+    </w:p>
+    <w:p>
+      <w:pPr>
+        <w:jc w:val="center"/>
+        <w:rPr>
+          <w:lang w:val="en-GB"/>
+        </w:rPr>
+      </w:pPr>
+      <w:r>
+        <w:rPr>
+          <w:noProof/>
+          <w:lang w:eastAsia="it-IT"/>
+        </w:rPr>
+        <w:drawing>
+          <wp:inline distT="0" distB="0" distL="0" distR="0">
+            <wp:extent cx="6704844" cy="5704403"/>
+            <wp:effectExtent l="4762" t="0" r="6033" b="6032"/>
+            <wp:docPr id="2" name="Immagine 2" descr="C:\Users\Luca\AppData\Local\Microsoft\Windows\INetCacheContent.Word\RegistrationSequenceDiag.png"/>
+            <wp:cNvGraphicFramePr>
+              <a:graphicFrameLocks xmlns:a="http://schemas.openxmlformats.org/drawingml/2006/main" noChangeAspect="1"/>
+            </wp:cNvGraphicFramePr>
+            <a:graphic xmlns:a="http://schemas.openxmlformats.org/drawingml/2006/main">
+              <a:graphicData uri="http://schemas.openxmlformats.org/drawingml/2006/picture">
+                <pic:pic xmlns:pic="http://schemas.openxmlformats.org/drawingml/2006/picture">
+                  <pic:nvPicPr>
+                    <pic:cNvPr id="0" name="Picture 6" descr="C:\Users\Luca\AppData\Local\Microsoft\Windows\INetCacheContent.Word\RegistrationSequenceDiag.png"/>
+                    <pic:cNvPicPr>
+                      <a:picLocks noChangeAspect="1" noChangeArrowheads="1"/>
+                    </pic:cNvPicPr>
+                  </pic:nvPicPr>
+                  <pic:blipFill>
+                    <a:blip r:embed="rId14">
+                      <a:extLst>
+                        <a:ext uri="{28A0092B-C50C-407E-A947-70E740481C1C}">
+                          <a14:useLocalDpi xmlns:a14="http://schemas.microsoft.com/office/drawing/2010/main" val="0"/>
+                        </a:ext>
+                      </a:extLst>
+                    </a:blip>
+                    <a:srcRect/>
+                    <a:stretch>
+                      <a:fillRect/>
+                    </a:stretch>
+                  </pic:blipFill>
+                  <pic:spPr bwMode="auto">
+                    <a:xfrm rot="-5400000">
+                      <a:off x="0" y="0"/>
+                      <a:ext cx="6711473" cy="5710042"/>
+                    </a:xfrm>
+                    <a:prstGeom prst="rect">
+                      <a:avLst/>
+                    </a:prstGeom>
+                    <a:noFill/>
+                    <a:ln>
+                      <a:noFill/>
+                    </a:ln>
+                  </pic:spPr>
+                </pic:pic>
+              </a:graphicData>
+            </a:graphic>
+          </wp:inline>
+        </w:drawing>
+      </w:r>
+    </w:p>
+    <w:p>
+      <w:pPr>
+        <w:rPr>
+          <w:lang w:val="en-GB"/>
+        </w:rPr>
+      </w:pPr>
+    </w:p>
+    <w:p>
+      <w:pPr>
+        <w:jc w:val="left"/>
+      </w:pPr>
+    </w:p>
+    <w:p>
+      <w:pPr>
+        <w:jc w:val="left"/>
+        <w:rPr>
+          <w:rFonts w:asciiTheme="majorHAnsi" w:eastAsiaTheme="majorEastAsia" w:hAnsiTheme="majorHAnsi" w:cstheme="majorBidi"/>
+          <w:b/>
+          <w:bCs/>
+          <w:smallCaps/>
+          <w:color w:val="2E74B5" w:themeColor="accent1" w:themeShade="BF"/>
+          <w:sz w:val="32"/>
+          <w:szCs w:val="28"/>
+          <w:lang w:val="en-GB"/>
+        </w:rPr>
+      </w:pPr>
+      <w:r>
+        <w:br w:type="page"/>
+      </w:r>
+    </w:p>
+    <w:p>
+      <w:pPr>
         <w:pStyle w:val="Titolo2"/>
       </w:pPr>
-      <w:bookmarkStart w:id="12" w:name="_Toc468349263"/>
-      <w:r>
+      <w:r>
+        <w:lastRenderedPageBreak/>
         <w:t>Component interfaces</w:t>
       </w:r>
       <w:bookmarkEnd w:id="12"/>
@@ -9214,11 +9332,11 @@
           <w:numId w:val="1"/>
         </w:numPr>
       </w:pPr>
-      <w:bookmarkStart w:id="13" w:name="_Toc468349264"/>
+      <w:bookmarkStart w:id="14" w:name="_Toc468349264"/>
       <w:r>
         <w:t>Web browser - Application Server</w:t>
       </w:r>
-      <w:bookmarkEnd w:id="13"/>
+      <w:bookmarkEnd w:id="14"/>
     </w:p>
     <w:p>
       <w:pPr>
@@ -9228,11 +9346,11 @@
           <w:numId w:val="1"/>
         </w:numPr>
       </w:pPr>
-      <w:bookmarkStart w:id="14" w:name="_Toc468349265"/>
+      <w:bookmarkStart w:id="15" w:name="_Toc468349265"/>
       <w:r>
         <w:t>Application client - Application Server</w:t>
       </w:r>
-      <w:bookmarkEnd w:id="14"/>
+      <w:bookmarkEnd w:id="15"/>
     </w:p>
     <w:p>
       <w:pPr>
@@ -9242,11 +9360,11 @@
           <w:numId w:val="1"/>
         </w:numPr>
       </w:pPr>
-      <w:bookmarkStart w:id="15" w:name="_Toc468349266"/>
+      <w:bookmarkStart w:id="16" w:name="_Toc468349266"/>
       <w:r>
         <w:t>Application Server - Database</w:t>
       </w:r>
-      <w:bookmarkEnd w:id="15"/>
+      <w:bookmarkEnd w:id="16"/>
     </w:p>
     <w:p>
       <w:pPr>
@@ -9256,11 +9374,11 @@
           <w:numId w:val="1"/>
         </w:numPr>
       </w:pPr>
-      <w:bookmarkStart w:id="16" w:name="_Toc468349267"/>
+      <w:bookmarkStart w:id="17" w:name="_Toc468349267"/>
       <w:r>
         <w:t>Application Server – External Systems</w:t>
       </w:r>
-      <w:bookmarkEnd w:id="16"/>
+      <w:bookmarkEnd w:id="17"/>
       <w:r>
         <w:t xml:space="preserve"> </w:t>
       </w:r>
@@ -9273,11 +9391,11 @@
           <w:numId w:val="1"/>
         </w:numPr>
       </w:pPr>
-      <w:bookmarkStart w:id="17" w:name="_Toc468349268"/>
+      <w:bookmarkStart w:id="18" w:name="_Toc468349268"/>
       <w:r>
         <w:t>Internal components of application server</w:t>
       </w:r>
-      <w:bookmarkEnd w:id="17"/>
+      <w:bookmarkEnd w:id="18"/>
     </w:p>
     <w:p>
       <w:pPr>
@@ -9297,21 +9415,21 @@
       <w:pPr>
         <w:pStyle w:val="Titolo2"/>
       </w:pPr>
-      <w:bookmarkStart w:id="18" w:name="_Toc468349269"/>
+      <w:bookmarkStart w:id="19" w:name="_Toc468349269"/>
       <w:r>
         <w:t>Selected architectural styles and patterns</w:t>
       </w:r>
-      <w:bookmarkEnd w:id="18"/>
+      <w:bookmarkEnd w:id="19"/>
     </w:p>
     <w:p>
       <w:pPr>
         <w:pStyle w:val="Titolo3"/>
       </w:pPr>
-      <w:bookmarkStart w:id="19" w:name="_Toc468349270"/>
+      <w:bookmarkStart w:id="20" w:name="_Toc468349270"/>
       <w:r>
         <w:t>Selected Architecture</w:t>
       </w:r>
-      <w:bookmarkEnd w:id="19"/>
+      <w:bookmarkEnd w:id="20"/>
     </w:p>
     <w:p>
       <w:pPr>
@@ -9429,11 +9547,11 @@
       <w:pPr>
         <w:pStyle w:val="Titolo3"/>
       </w:pPr>
-      <w:bookmarkStart w:id="20" w:name="_Toc468349271"/>
+      <w:bookmarkStart w:id="21" w:name="_Toc468349271"/>
       <w:r>
         <w:t>ModelViewController (MVC)</w:t>
       </w:r>
-      <w:bookmarkEnd w:id="20"/>
+      <w:bookmarkEnd w:id="21"/>
     </w:p>
     <w:p>
       <w:pPr>
@@ -9453,38 +9571,44 @@
         <w:rPr>
           <w:lang w:val="en-GB"/>
         </w:rPr>
+        <w:t>Our user interface is based on the ModelViewController that is</w:t>
+      </w:r>
+      <w:r>
+        <w:rPr>
+          <w:lang w:val="en-GB"/>
+        </w:rPr>
+        <w:t xml:space="preserve"> a software </w:t>
+      </w:r>
+      <w:r>
+        <w:rPr>
+          <w:lang w:val="en-GB"/>
+        </w:rPr>
+        <w:t>design pattern which</w:t>
+      </w:r>
+      <w:r>
+        <w:rPr>
+          <w:lang w:val="en-GB"/>
+        </w:rPr>
+        <w:t xml:space="preserve"> divides a given software application into three interconnected parts, </w:t>
+      </w:r>
+      <w:r>
+        <w:rPr>
+          <w:lang w:val="en-GB"/>
+        </w:rPr>
+        <w:t>to</w:t>
+      </w:r>
+      <w:r>
+        <w:rPr>
+          <w:lang w:val="en-GB"/>
+        </w:rPr>
+        <w:t xml:space="preserve"> separate internal representations of information from the ways that information is presented to </w:t>
+      </w:r>
+      <w:r>
+        <w:rPr>
+          <w:lang w:val="en-GB"/>
+        </w:rPr>
         <w:lastRenderedPageBreak/>
-        <w:t>Our user interface is based on the ModelViewController that is</w:t>
-      </w:r>
-      <w:r>
-        <w:rPr>
-          <w:lang w:val="en-GB"/>
-        </w:rPr>
-        <w:t xml:space="preserve"> a software </w:t>
-      </w:r>
-      <w:r>
-        <w:rPr>
-          <w:lang w:val="en-GB"/>
-        </w:rPr>
-        <w:t>design pattern which</w:t>
-      </w:r>
-      <w:r>
-        <w:rPr>
-          <w:lang w:val="en-GB"/>
-        </w:rPr>
-        <w:t xml:space="preserve"> divides a given software application into three interconnected parts, </w:t>
-      </w:r>
-      <w:r>
-        <w:rPr>
-          <w:lang w:val="en-GB"/>
-        </w:rPr>
-        <w:t>to</w:t>
-      </w:r>
-      <w:r>
-        <w:rPr>
-          <w:lang w:val="en-GB"/>
-        </w:rPr>
-        <w:t xml:space="preserve"> separate internal representations of information from the ways that information is presented to or accepted from the use</w:t>
+        <w:t>or accepted from the use</w:t>
       </w:r>
       <w:r>
         <w:rPr>
@@ -9577,27 +9701,14 @@
                             <w:r>
                               <w:t xml:space="preserve">Figura </w:t>
                             </w:r>
-                            <w:r>
-                              <w:fldChar w:fldCharType="begin"/>
-                            </w:r>
-                            <w:r>
-                              <w:instrText xml:space="preserve"> SEQ Figura \* ARABIC </w:instrText>
-                            </w:r>
-                            <w:r>
-                              <w:fldChar w:fldCharType="separate"/>
-                            </w:r>
-                            <w:r>
-                              <w:rPr>
-                                <w:noProof/>
-                              </w:rPr>
-                              <w:t>6</w:t>
-                            </w:r>
-                            <w:r>
-                              <w:rPr>
-                                <w:noProof/>
-                              </w:rPr>
-                              <w:fldChar w:fldCharType="end"/>
-                            </w:r>
+                            <w:fldSimple w:instr=" SEQ Figura \* ARABIC ">
+                              <w:r>
+                                <w:rPr>
+                                  <w:noProof/>
+                                </w:rPr>
+                                <w:t>6</w:t>
+                              </w:r>
+                            </w:fldSimple>
                             <w:r>
                               <w:t xml:space="preserve"> MVC Pattern Schema</w:t>
                             </w:r>
@@ -9684,7 +9795,7 @@
                     </pic:cNvPicPr>
                   </pic:nvPicPr>
                   <pic:blipFill>
-                    <a:blip r:embed="rId13">
+                    <a:blip r:embed="rId15">
                       <a:extLst>
                         <a:ext uri="{28A0092B-C50C-407E-A947-70E740481C1C}">
                           <a14:useLocalDpi xmlns:a14="http://schemas.microsoft.com/office/drawing/2010/main" val="0"/>
@@ -9720,11 +9831,11 @@
       <w:pPr>
         <w:pStyle w:val="Titolo3"/>
       </w:pPr>
-      <w:bookmarkStart w:id="21" w:name="_Toc468349272"/>
+      <w:bookmarkStart w:id="22" w:name="_Toc468349272"/>
       <w:r>
         <w:t>Pattern State</w:t>
       </w:r>
-      <w:bookmarkEnd w:id="21"/>
+      <w:bookmarkEnd w:id="22"/>
     </w:p>
     <w:p>
       <w:pPr>
@@ -9798,50 +9909,50 @@
         <w:rPr>
           <w:lang w:val="en-GB"/>
         </w:rPr>
-        <w:t xml:space="preserve"> the trip and the reservation have different state, the first one for example has no final destination and final position while it is in a “RUNNING” state, on the other hand if </w:t>
+        <w:t xml:space="preserve"> the trip and the reservation have different state, the first one for example has no final destination and final position while it is in a “RUNNING” state, on the other hand if the trip is “COMPLETE” then it will have final destination and position and also it could be associated to some discounts. </w:t>
+      </w:r>
+      <w:r>
+        <w:rPr>
+          <w:lang w:val="en-GB"/>
+        </w:rPr>
+        <w:t xml:space="preserve"> </w:t>
+      </w:r>
+      <w:r>
+        <w:rPr>
+          <w:lang w:val="en-GB"/>
+        </w:rPr>
+        <w:t xml:space="preserve">In the </w:t>
+      </w:r>
+      <w:r>
+        <w:rPr>
+          <w:lang w:val="en-GB"/>
+        </w:rPr>
+        <w:t>end,</w:t>
+      </w:r>
+      <w:r>
+        <w:rPr>
+          <w:lang w:val="en-GB"/>
+        </w:rPr>
+        <w:t xml:space="preserve"> also the reservation can have a state as for example a reservation that is in a “WAITING” status will have a counter that </w:t>
+      </w:r>
+      <w:r>
+        <w:rPr>
+          <w:lang w:val="en-GB"/>
+        </w:rPr>
+        <w:t>consider</w:t>
+      </w:r>
+      <w:r>
+        <w:rPr>
+          <w:lang w:val="en-GB"/>
+        </w:rPr>
+        <w:t xml:space="preserve"> </w:t>
       </w:r>
       <w:r>
         <w:rPr>
           <w:lang w:val="en-GB"/>
         </w:rPr>
         <w:lastRenderedPageBreak/>
-        <w:t xml:space="preserve">the trip is “COMPLETE” then it will have final destination and position and also it could be associated to some discounts. </w:t>
-      </w:r>
-      <w:r>
-        <w:rPr>
-          <w:lang w:val="en-GB"/>
-        </w:rPr>
-        <w:t xml:space="preserve"> </w:t>
-      </w:r>
-      <w:r>
-        <w:rPr>
-          <w:lang w:val="en-GB"/>
-        </w:rPr>
-        <w:t xml:space="preserve">In the </w:t>
-      </w:r>
-      <w:r>
-        <w:rPr>
-          <w:lang w:val="en-GB"/>
-        </w:rPr>
-        <w:t>end,</w:t>
-      </w:r>
-      <w:r>
-        <w:rPr>
-          <w:lang w:val="en-GB"/>
-        </w:rPr>
-        <w:t xml:space="preserve"> also the reservation can have a state as for example a reservation that is in a “WAITING” status will have a counter that </w:t>
-      </w:r>
-      <w:r>
-        <w:rPr>
-          <w:lang w:val="en-GB"/>
-        </w:rPr>
-        <w:t>consider</w:t>
-      </w:r>
-      <w:r>
-        <w:rPr>
-          <w:lang w:val="en-GB"/>
-        </w:rPr>
-        <w:t xml:space="preserve"> the time that is passing in order to check if it last for more than one hour and </w:t>
+        <w:t xml:space="preserve">the time that is passing in order to check if it last for more than one hour and </w:t>
       </w:r>
       <w:r>
         <w:rPr>
@@ -9911,27 +10022,14 @@
                             <w:r>
                               <w:t xml:space="preserve">Figura </w:t>
                             </w:r>
-                            <w:r>
-                              <w:fldChar w:fldCharType="begin"/>
-                            </w:r>
-                            <w:r>
-                              <w:instrText xml:space="preserve"> SEQ Figura \* ARABIC </w:instrText>
-                            </w:r>
-                            <w:r>
-                              <w:fldChar w:fldCharType="separate"/>
-                            </w:r>
-                            <w:r>
-                              <w:rPr>
-                                <w:noProof/>
-                              </w:rPr>
-                              <w:t>7</w:t>
-                            </w:r>
-                            <w:r>
-                              <w:rPr>
-                                <w:noProof/>
-                              </w:rPr>
-                              <w:fldChar w:fldCharType="end"/>
-                            </w:r>
+                            <w:fldSimple w:instr=" SEQ Figura \* ARABIC ">
+                              <w:r>
+                                <w:rPr>
+                                  <w:noProof/>
+                                </w:rPr>
+                                <w:t>7</w:t>
+                              </w:r>
+                            </w:fldSimple>
                             <w:r>
                               <w:t xml:space="preserve"> Pattern State Schema</w:t>
                             </w:r>
@@ -10018,7 +10116,7 @@
                     </pic:cNvPicPr>
                   </pic:nvPicPr>
                   <pic:blipFill>
-                    <a:blip r:embed="rId14">
+                    <a:blip r:embed="rId16">
                       <a:extLst>
                         <a:ext uri="{28A0092B-C50C-407E-A947-70E740481C1C}">
                           <a14:useLocalDpi xmlns:a14="http://schemas.microsoft.com/office/drawing/2010/main" val="0"/>
@@ -10082,11 +10180,11 @@
       <w:pPr>
         <w:pStyle w:val="Titolo3"/>
       </w:pPr>
-      <w:bookmarkStart w:id="22" w:name="_Toc468349273"/>
+      <w:bookmarkStart w:id="23" w:name="_Toc468349273"/>
       <w:r>
         <w:t>Pattern Strategy</w:t>
       </w:r>
-      <w:bookmarkEnd w:id="22"/>
+      <w:bookmarkEnd w:id="23"/>
     </w:p>
     <w:p>
       <w:pPr>
@@ -10156,27 +10254,14 @@
                             <w:r>
                               <w:t xml:space="preserve">Figura </w:t>
                             </w:r>
-                            <w:r>
-                              <w:fldChar w:fldCharType="begin"/>
-                            </w:r>
-                            <w:r>
-                              <w:instrText xml:space="preserve"> SEQ Figura \* ARABIC </w:instrText>
-                            </w:r>
-                            <w:r>
-                              <w:fldChar w:fldCharType="separate"/>
-                            </w:r>
-                            <w:r>
-                              <w:rPr>
-                                <w:noProof/>
-                              </w:rPr>
-                              <w:t>8</w:t>
-                            </w:r>
-                            <w:r>
-                              <w:rPr>
-                                <w:noProof/>
-                              </w:rPr>
-                              <w:fldChar w:fldCharType="end"/>
-                            </w:r>
+                            <w:fldSimple w:instr=" SEQ Figura \* ARABIC ">
+                              <w:r>
+                                <w:rPr>
+                                  <w:noProof/>
+                                </w:rPr>
+                                <w:t>8</w:t>
+                              </w:r>
+                            </w:fldSimple>
                             <w:r>
                               <w:t xml:space="preserve"> </w:t>
                             </w:r>
@@ -10295,7 +10380,7 @@
                     </pic:cNvPicPr>
                   </pic:nvPicPr>
                   <pic:blipFill>
-                    <a:blip r:embed="rId15" cstate="print">
+                    <a:blip r:embed="rId17" cstate="print">
                       <a:extLst>
                         <a:ext uri="{28A0092B-C50C-407E-A947-70E740481C1C}">
                           <a14:useLocalDpi xmlns:a14="http://schemas.microsoft.com/office/drawing/2010/main" val="0"/>
@@ -10380,31 +10465,31 @@
       <w:pPr>
         <w:pStyle w:val="Titolo3"/>
       </w:pPr>
-      <w:bookmarkStart w:id="23" w:name="_Toc468349274"/>
-      <w:r>
+      <w:bookmarkStart w:id="24" w:name="_Toc468349274"/>
+      <w:r>
+        <w:t>Client-Server</w:t>
+      </w:r>
+      <w:bookmarkEnd w:id="24"/>
+    </w:p>
+    <w:p>
+      <w:pPr>
+        <w:rPr>
+          <w:lang w:val="en-GB"/>
+        </w:rPr>
+      </w:pPr>
+    </w:p>
+    <w:p>
+      <w:pPr>
+        <w:spacing w:line="360" w:lineRule="auto"/>
+        <w:rPr>
+          <w:lang w:val="en-GB"/>
+        </w:rPr>
+      </w:pPr>
+      <w:r>
+        <w:rPr>
+          <w:lang w:val="en-GB"/>
+        </w:rPr>
         <w:lastRenderedPageBreak/>
-        <w:t>Client-Server</w:t>
-      </w:r>
-      <w:bookmarkEnd w:id="23"/>
-    </w:p>
-    <w:p>
-      <w:pPr>
-        <w:rPr>
-          <w:lang w:val="en-GB"/>
-        </w:rPr>
-      </w:pPr>
-    </w:p>
-    <w:p>
-      <w:pPr>
-        <w:spacing w:line="360" w:lineRule="auto"/>
-        <w:rPr>
-          <w:lang w:val="en-GB"/>
-        </w:rPr>
-      </w:pPr>
-      <w:r>
-        <w:rPr>
-          <w:lang w:val="en-GB"/>
-        </w:rPr>
         <w:t>Client-Server The application is strongly based on a Client-Server communication</w:t>
       </w:r>
       <w:r>
@@ -10430,11 +10515,11 @@
       <w:pPr>
         <w:pStyle w:val="Titolo3"/>
       </w:pPr>
-      <w:bookmarkStart w:id="24" w:name="_Toc468349275"/>
+      <w:bookmarkStart w:id="25" w:name="_Toc468349275"/>
       <w:r>
         <w:t>Gateway Pattern</w:t>
       </w:r>
-      <w:bookmarkEnd w:id="24"/>
+      <w:bookmarkEnd w:id="25"/>
     </w:p>
     <w:p>
       <w:pPr>
@@ -10524,27 +10609,14 @@
                             <w:r>
                               <w:t xml:space="preserve">Figura </w:t>
                             </w:r>
-                            <w:r>
-                              <w:fldChar w:fldCharType="begin"/>
-                            </w:r>
-                            <w:r>
-                              <w:instrText xml:space="preserve"> SEQ Figura \* ARABIC </w:instrText>
-                            </w:r>
-                            <w:r>
-                              <w:fldChar w:fldCharType="separate"/>
-                            </w:r>
-                            <w:r>
-                              <w:rPr>
-                                <w:noProof/>
-                              </w:rPr>
-                              <w:t>9</w:t>
-                            </w:r>
-                            <w:r>
-                              <w:rPr>
-                                <w:noProof/>
-                              </w:rPr>
-                              <w:fldChar w:fldCharType="end"/>
-                            </w:r>
+                            <w:fldSimple w:instr=" SEQ Figura \* ARABIC ">
+                              <w:r>
+                                <w:rPr>
+                                  <w:noProof/>
+                                </w:rPr>
+                                <w:t>9</w:t>
+                              </w:r>
+                            </w:fldSimple>
                             <w:r>
                               <w:t xml:space="preserve"> Pattern Gateway Schema</w:t>
                             </w:r>
@@ -10631,7 +10703,7 @@
                     </pic:cNvPicPr>
                   </pic:nvPicPr>
                   <pic:blipFill>
-                    <a:blip r:embed="rId16">
+                    <a:blip r:embed="rId18">
                       <a:extLst>
                         <a:ext uri="{28A0092B-C50C-407E-A947-70E740481C1C}">
                           <a14:useLocalDpi xmlns:a14="http://schemas.microsoft.com/office/drawing/2010/main" val="0"/>
@@ -10729,11 +10801,11 @@
       <w:pPr>
         <w:pStyle w:val="Titolo2"/>
       </w:pPr>
-      <w:bookmarkStart w:id="25" w:name="_Toc468349276"/>
+      <w:bookmarkStart w:id="26" w:name="_Toc468349276"/>
       <w:r>
         <w:t>Other design decision</w:t>
       </w:r>
-      <w:bookmarkEnd w:id="25"/>
+      <w:bookmarkEnd w:id="26"/>
     </w:p>
     <w:p>
       <w:pPr>
@@ -10741,32 +10813,32 @@
         <w:pageBreakBefore/>
         <w:ind w:left="431" w:hanging="431"/>
       </w:pPr>
-      <w:bookmarkStart w:id="26" w:name="_Toc468349277"/>
+      <w:bookmarkStart w:id="27" w:name="_Toc468349277"/>
       <w:r>
         <w:lastRenderedPageBreak/>
         <w:t>Algorithm design</w:t>
       </w:r>
-      <w:bookmarkEnd w:id="26"/>
+      <w:bookmarkEnd w:id="27"/>
     </w:p>
     <w:p>
       <w:pPr>
         <w:pStyle w:val="Titolo2"/>
       </w:pPr>
-      <w:bookmarkStart w:id="27" w:name="_Toc468349278"/>
+      <w:bookmarkStart w:id="28" w:name="_Toc468349278"/>
       <w:r>
         <w:t>Algorithm 1</w:t>
       </w:r>
-      <w:bookmarkEnd w:id="27"/>
+      <w:bookmarkEnd w:id="28"/>
     </w:p>
     <w:p>
       <w:pPr>
         <w:pStyle w:val="Titolo3"/>
       </w:pPr>
-      <w:bookmarkStart w:id="28" w:name="_Toc468349279"/>
+      <w:bookmarkStart w:id="29" w:name="_Toc468349279"/>
       <w:r>
         <w:t>Code</w:t>
       </w:r>
-      <w:bookmarkEnd w:id="28"/>
+      <w:bookmarkEnd w:id="29"/>
     </w:p>
     <w:p>
       <w:pPr>
@@ -12638,8 +12710,6 @@
         <w:tab/>
         <w:t>}</w:t>
       </w:r>
-      <w:bookmarkStart w:id="29" w:name="_GoBack"/>
-      <w:bookmarkEnd w:id="29"/>
     </w:p>
     <w:p>
       <w:pPr>
@@ -18117,7 +18187,7 @@
                     <pic:cNvPicPr/>
                   </pic:nvPicPr>
                   <pic:blipFill>
-                    <a:blip r:embed="rId17">
+                    <a:blip r:embed="rId19">
                       <a:extLst>
                         <a:ext uri="{28A0092B-C50C-407E-A947-70E740481C1C}">
                           <a14:useLocalDpi xmlns:a14="http://schemas.microsoft.com/office/drawing/2010/main" val="0"/>
@@ -18212,7 +18282,7 @@
                     <pic:cNvPicPr/>
                   </pic:nvPicPr>
                   <pic:blipFill>
-                    <a:blip r:embed="rId18">
+                    <a:blip r:embed="rId20">
                       <a:extLst>
                         <a:ext uri="{28A0092B-C50C-407E-A947-70E740481C1C}">
                           <a14:useLocalDpi xmlns:a14="http://schemas.microsoft.com/office/drawing/2010/main" val="0"/>
@@ -20759,7 +20829,7 @@
 </file>
 
 <file path=customXml/itemProps1.xml><?xml version="1.0" encoding="utf-8"?>
-<ds:datastoreItem xmlns:ds="http://schemas.openxmlformats.org/officeDocument/2006/customXml" ds:itemID="{F22232A2-3A2C-4CBC-B75D-BDE23A1F0B85}">
+<ds:datastoreItem xmlns:ds="http://schemas.openxmlformats.org/officeDocument/2006/customXml" ds:itemID="{33C87647-EAF5-46CB-85D5-0C47FCEC769D}">
   <ds:schemaRefs>
     <ds:schemaRef ds:uri="http://schemas.openxmlformats.org/officeDocument/2006/bibliography"/>
   </ds:schemaRefs>

</xml_diff>

<commit_message>
Update the tools we used for the diagram and some source code of the diagram
</commit_message>
<xml_diff>
--- a/DD/DD_v1.0.docx
+++ b/DD/DD_v1.0.docx
@@ -4282,7 +4282,6 @@
           <w:lang w:val="en-GB"/>
         </w:rPr>
       </w:pPr>
-      <w:proofErr w:type="spellStart"/>
       <w:r>
         <w:rPr>
           <w:b/>
@@ -4291,7 +4290,6 @@
         </w:rPr>
         <w:t>SafeAreas</w:t>
       </w:r>
-      <w:proofErr w:type="spellEnd"/>
       <w:r>
         <w:rPr>
           <w:szCs w:val="24"/>
@@ -5919,14 +5917,27 @@
                             <w:r>
                               <w:t xml:space="preserve"> </w:t>
                             </w:r>
-                            <w:fldSimple w:instr=" SEQ Figura \* ARABIC ">
-                              <w:r>
-                                <w:rPr>
-                                  <w:noProof/>
-                                </w:rPr>
-                                <w:t>2</w:t>
-                              </w:r>
-                            </w:fldSimple>
+                            <w:r>
+                              <w:fldChar w:fldCharType="begin"/>
+                            </w:r>
+                            <w:r>
+                              <w:instrText xml:space="preserve"> SEQ Figura \* ARABIC </w:instrText>
+                            </w:r>
+                            <w:r>
+                              <w:fldChar w:fldCharType="separate"/>
+                            </w:r>
+                            <w:r>
+                              <w:rPr>
+                                <w:noProof/>
+                              </w:rPr>
+                              <w:t>2</w:t>
+                            </w:r>
+                            <w:r>
+                              <w:rPr>
+                                <w:noProof/>
+                              </w:rPr>
+                              <w:fldChar w:fldCharType="end"/>
+                            </w:r>
                             <w:r>
                               <w:t xml:space="preserve"> J2EE Architecture</w:t>
                             </w:r>
@@ -5967,14 +5978,27 @@
                       <w:r>
                         <w:t xml:space="preserve"> </w:t>
                       </w:r>
-                      <w:fldSimple w:instr=" SEQ Figura \* ARABIC ">
-                        <w:r>
-                          <w:rPr>
-                            <w:noProof/>
-                          </w:rPr>
-                          <w:t>2</w:t>
-                        </w:r>
-                      </w:fldSimple>
+                      <w:r>
+                        <w:fldChar w:fldCharType="begin"/>
+                      </w:r>
+                      <w:r>
+                        <w:instrText xml:space="preserve"> SEQ Figura \* ARABIC </w:instrText>
+                      </w:r>
+                      <w:r>
+                        <w:fldChar w:fldCharType="separate"/>
+                      </w:r>
+                      <w:r>
+                        <w:rPr>
+                          <w:noProof/>
+                        </w:rPr>
+                        <w:t>2</w:t>
+                      </w:r>
+                      <w:r>
+                        <w:rPr>
+                          <w:noProof/>
+                        </w:rPr>
+                        <w:fldChar w:fldCharType="end"/>
+                      </w:r>
                       <w:r>
                         <w:t xml:space="preserve"> J2EE Architecture</w:t>
                       </w:r>
@@ -6507,24 +6531,29 @@
                             <w:r>
                               <w:t xml:space="preserve"> </w:t>
                             </w:r>
-                            <w:fldSimple w:instr=" SEQ Figura \* ARABIC ">
-                              <w:r>
-                                <w:rPr>
-                                  <w:noProof/>
-                                </w:rPr>
-                                <w:t>3</w:t>
-                              </w:r>
-                            </w:fldSimple>
                             <w:r>
-                              <w:t xml:space="preserve"> </w:t>
+                              <w:fldChar w:fldCharType="begin"/>
                             </w:r>
-                            <w:proofErr w:type="spellStart"/>
                             <w:r>
-                              <w:t>Main</w:t>
+                              <w:instrText xml:space="preserve"> SEQ Figura \* ARABIC </w:instrText>
                             </w:r>
-                            <w:proofErr w:type="spellEnd"/>
                             <w:r>
-                              <w:t xml:space="preserve"> Components Diagram</w:t>
+                              <w:fldChar w:fldCharType="separate"/>
+                            </w:r>
+                            <w:r>
+                              <w:rPr>
+                                <w:noProof/>
+                              </w:rPr>
+                              <w:t>3</w:t>
+                            </w:r>
+                            <w:r>
+                              <w:rPr>
+                                <w:noProof/>
+                              </w:rPr>
+                              <w:fldChar w:fldCharType="end"/>
+                            </w:r>
+                            <w:r>
+                              <w:t xml:space="preserve"> Main Components Diagram</w:t>
                             </w:r>
                           </w:p>
                         </w:txbxContent>
@@ -6561,24 +6590,29 @@
                       <w:r>
                         <w:t xml:space="preserve"> </w:t>
                       </w:r>
-                      <w:fldSimple w:instr=" SEQ Figura \* ARABIC ">
-                        <w:r>
-                          <w:rPr>
-                            <w:noProof/>
-                          </w:rPr>
-                          <w:t>3</w:t>
-                        </w:r>
-                      </w:fldSimple>
                       <w:r>
-                        <w:t xml:space="preserve"> </w:t>
+                        <w:fldChar w:fldCharType="begin"/>
                       </w:r>
-                      <w:proofErr w:type="spellStart"/>
                       <w:r>
-                        <w:t>Main</w:t>
+                        <w:instrText xml:space="preserve"> SEQ Figura \* ARABIC </w:instrText>
                       </w:r>
-                      <w:proofErr w:type="spellEnd"/>
                       <w:r>
-                        <w:t xml:space="preserve"> Components Diagram</w:t>
+                        <w:fldChar w:fldCharType="separate"/>
+                      </w:r>
+                      <w:r>
+                        <w:rPr>
+                          <w:noProof/>
+                        </w:rPr>
+                        <w:t>3</w:t>
+                      </w:r>
+                      <w:r>
+                        <w:rPr>
+                          <w:noProof/>
+                        </w:rPr>
+                        <w:fldChar w:fldCharType="end"/>
+                      </w:r>
+                      <w:r>
+                        <w:t xml:space="preserve"> Main Components Diagram</w:t>
                       </w:r>
                     </w:p>
                   </w:txbxContent>
@@ -7303,14 +7337,27 @@
                             <w:r>
                               <w:t xml:space="preserve"> </w:t>
                             </w:r>
-                            <w:fldSimple w:instr=" SEQ Figura \* ARABIC ">
-                              <w:r>
-                                <w:rPr>
-                                  <w:noProof/>
-                                </w:rPr>
-                                <w:t>4</w:t>
-                              </w:r>
-                            </w:fldSimple>
+                            <w:r>
+                              <w:fldChar w:fldCharType="begin"/>
+                            </w:r>
+                            <w:r>
+                              <w:instrText xml:space="preserve"> SEQ Figura \* ARABIC </w:instrText>
+                            </w:r>
+                            <w:r>
+                              <w:fldChar w:fldCharType="separate"/>
+                            </w:r>
+                            <w:r>
+                              <w:rPr>
+                                <w:noProof/>
+                              </w:rPr>
+                              <w:t>4</w:t>
+                            </w:r>
+                            <w:r>
+                              <w:rPr>
+                                <w:noProof/>
+                              </w:rPr>
+                              <w:fldChar w:fldCharType="end"/>
+                            </w:r>
                             <w:r>
                               <w:t xml:space="preserve"> High-</w:t>
                             </w:r>
@@ -7320,13 +7367,8 @@
                             </w:r>
                             <w:proofErr w:type="spellEnd"/>
                             <w:r>
-                              <w:t xml:space="preserve"> Component </w:t>
+                              <w:t xml:space="preserve"> Component Diagram</w:t>
                             </w:r>
-                            <w:proofErr w:type="spellStart"/>
-                            <w:r>
-                              <w:t>Diagram</w:t>
-                            </w:r>
-                            <w:proofErr w:type="spellEnd"/>
                           </w:p>
                         </w:txbxContent>
                       </wps:txbx>
@@ -7362,14 +7404,27 @@
                       <w:r>
                         <w:t xml:space="preserve"> </w:t>
                       </w:r>
-                      <w:fldSimple w:instr=" SEQ Figura \* ARABIC ">
-                        <w:r>
-                          <w:rPr>
-                            <w:noProof/>
-                          </w:rPr>
-                          <w:t>4</w:t>
-                        </w:r>
-                      </w:fldSimple>
+                      <w:r>
+                        <w:fldChar w:fldCharType="begin"/>
+                      </w:r>
+                      <w:r>
+                        <w:instrText xml:space="preserve"> SEQ Figura \* ARABIC </w:instrText>
+                      </w:r>
+                      <w:r>
+                        <w:fldChar w:fldCharType="separate"/>
+                      </w:r>
+                      <w:r>
+                        <w:rPr>
+                          <w:noProof/>
+                        </w:rPr>
+                        <w:t>4</w:t>
+                      </w:r>
+                      <w:r>
+                        <w:rPr>
+                          <w:noProof/>
+                        </w:rPr>
+                        <w:fldChar w:fldCharType="end"/>
+                      </w:r>
                       <w:r>
                         <w:t xml:space="preserve"> High-</w:t>
                       </w:r>
@@ -7379,13 +7434,8 @@
                       </w:r>
                       <w:proofErr w:type="spellEnd"/>
                       <w:r>
-                        <w:t xml:space="preserve"> Component </w:t>
+                        <w:t xml:space="preserve"> Component Diagram</w:t>
                       </w:r>
-                      <w:proofErr w:type="spellStart"/>
-                      <w:r>
-                        <w:t>Diagram</w:t>
-                      </w:r>
-                      <w:proofErr w:type="spellEnd"/>
                     </w:p>
                   </w:txbxContent>
                 </v:textbox>
@@ -7511,18 +7561,8 @@
           <w:szCs w:val="24"/>
           <w:lang w:val="en-GB"/>
         </w:rPr>
-        <w:t xml:space="preserve"> offered by the </w:t>
-      </w:r>
-      <w:proofErr w:type="spellStart"/>
-      <w:r>
-        <w:rPr>
-          <w:rFonts w:cstheme="minorHAnsi"/>
-          <w:szCs w:val="24"/>
-          <w:lang w:val="en-GB"/>
-        </w:rPr>
-        <w:t>securityManager</w:t>
-      </w:r>
-      <w:proofErr w:type="spellEnd"/>
+        <w:t xml:space="preserve"> offered by the securityManager</w:t>
+      </w:r>
       <w:r>
         <w:rPr>
           <w:rFonts w:cstheme="minorHAnsi"/>
@@ -8395,23 +8435,7 @@
           <w:szCs w:val="24"/>
           <w:lang w:val="en-GB"/>
         </w:rPr>
-        <w:t xml:space="preserve">: can manage a payment since it can interface with the </w:t>
-      </w:r>
-      <w:proofErr w:type="spellStart"/>
-      <w:r>
-        <w:rPr>
-          <w:szCs w:val="24"/>
-          <w:lang w:val="en-GB"/>
-        </w:rPr>
-        <w:t>PaymentGateway</w:t>
-      </w:r>
-      <w:proofErr w:type="spellEnd"/>
-      <w:r>
-        <w:rPr>
-          <w:szCs w:val="24"/>
-          <w:lang w:val="en-GB"/>
-        </w:rPr>
-        <w:t xml:space="preserve"> who manage</w:t>
+        <w:t>: can manage a payment since it can interface with the PaymentGateway who manage</w:t>
       </w:r>
       <w:r>
         <w:rPr>
@@ -9279,7 +9303,7 @@
             <v:path o:extrusionok="f" gradientshapeok="t" o:connecttype="rect"/>
             <o:lock v:ext="edit" aspectratio="t"/>
           </v:shapetype>
-          <v:shape id="_x0000_i1025" type="#_x0000_t75" style="width:382.15pt;height:590.3pt;mso-left-percent:-10001;mso-top-percent:-10001;mso-position-horizontal:absolute;mso-position-horizontal-relative:char;mso-position-vertical:absolute;mso-position-vertical-relative:line;mso-left-percent:-10001;mso-top-percent:-10001">
+          <v:shape id="_x0000_i1025" type="#_x0000_t75" style="width:382.35pt;height:590.35pt;mso-left-percent:-10001;mso-top-percent:-10001;mso-position-horizontal:absolute;mso-position-horizontal-relative:char;mso-position-vertical:absolute;mso-position-vertical-relative:line;mso-left-percent:-10001;mso-top-percent:-10001">
             <v:imagedata r:id="rId13" o:title="LoginSequenceDiag"/>
           </v:shape>
         </w:pict>
@@ -9549,7 +9573,6 @@
           <w:lang w:val="en-GB"/>
         </w:rPr>
       </w:pPr>
-      <w:proofErr w:type="spellStart"/>
       <w:r>
         <w:rPr>
           <w:lang w:val="en-GB"/>
@@ -9560,14 +9583,7 @@
         <w:rPr>
           <w:lang w:val="en-GB"/>
         </w:rPr>
-        <w:t>Manager</w:t>
-      </w:r>
-      <w:proofErr w:type="spellEnd"/>
-      <w:r>
-        <w:rPr>
-          <w:lang w:val="en-GB"/>
-        </w:rPr>
-        <w:t xml:space="preserve">: </w:t>
+        <w:t xml:space="preserve">Manager: </w:t>
       </w:r>
     </w:p>
     <w:p>
@@ -9587,33 +9603,11 @@
         </w:rPr>
         <w:t>P</w:t>
       </w:r>
-      <w:proofErr w:type="spellStart"/>
-      <w:r>
-        <w:t>rovides</w:t>
-      </w:r>
-      <w:proofErr w:type="spellEnd"/>
-      <w:r>
-        <w:t>:</w:t>
-      </w:r>
-      <w:r>
-        <w:t xml:space="preserve"> </w:t>
-      </w:r>
-      <w:proofErr w:type="spellStart"/>
-      <w:r>
-        <w:t>m</w:t>
-      </w:r>
-      <w:r>
-        <w:t>ethod</w:t>
-      </w:r>
-      <w:proofErr w:type="spellEnd"/>
-      <w:r>
-        <w:t xml:space="preserve"> to</w:t>
-      </w:r>
-      <w:r>
-        <w:t xml:space="preserve"> log in </w:t>
-      </w:r>
-      <w:r>
-        <w:t>users.</w:t>
+      <w:r>
+        <w:rPr>
+          <w:lang w:val="en-GB"/>
+        </w:rPr>
+        <w:t>rovides: method to log in users.</w:t>
       </w:r>
     </w:p>
     <w:p>
@@ -9627,37 +9621,11 @@
           <w:lang w:val="en-GB"/>
         </w:rPr>
       </w:pPr>
-      <w:proofErr w:type="spellStart"/>
-      <w:r>
-        <w:t>Requires</w:t>
-      </w:r>
-      <w:proofErr w:type="spellEnd"/>
-      <w:r>
-        <w:t xml:space="preserve">: access control </w:t>
-      </w:r>
-      <w:proofErr w:type="spellStart"/>
-      <w:r>
-        <w:t>method</w:t>
-      </w:r>
-      <w:proofErr w:type="spellEnd"/>
-      <w:r>
-        <w:t xml:space="preserve"> to </w:t>
-      </w:r>
-      <w:proofErr w:type="spellStart"/>
-      <w:r>
-        <w:t>valuate</w:t>
-      </w:r>
-      <w:proofErr w:type="spellEnd"/>
-      <w:r>
-        <w:t xml:space="preserve"> </w:t>
-      </w:r>
-      <w:proofErr w:type="spellStart"/>
-      <w:r>
-        <w:t>credentials</w:t>
-      </w:r>
-      <w:proofErr w:type="spellEnd"/>
-      <w:r>
-        <w:t xml:space="preserve"> </w:t>
+      <w:r>
+        <w:rPr>
+          <w:lang w:val="en-GB"/>
+        </w:rPr>
+        <w:t xml:space="preserve">Requires: access control method to valuate credentials </w:t>
       </w:r>
     </w:p>
     <w:p>
@@ -9671,7 +9639,6 @@
           <w:lang w:val="en-GB"/>
         </w:rPr>
       </w:pPr>
-      <w:proofErr w:type="spellStart"/>
       <w:r>
         <w:rPr>
           <w:lang w:val="en-GB"/>
@@ -9684,7 +9651,6 @@
         </w:rPr>
         <w:t>Manager</w:t>
       </w:r>
-      <w:proofErr w:type="spellEnd"/>
       <w:r>
         <w:rPr>
           <w:lang w:val="en-GB"/>
@@ -9745,14 +9711,12 @@
           <w:lang w:val="en-GB"/>
         </w:rPr>
       </w:pPr>
-      <w:proofErr w:type="spellStart"/>
       <w:r>
         <w:rPr>
           <w:lang w:val="en-GB"/>
         </w:rPr>
         <w:t>SecurityManager</w:t>
       </w:r>
-      <w:proofErr w:type="spellEnd"/>
     </w:p>
     <w:p>
       <w:pPr>
@@ -9783,14 +9747,12 @@
           <w:lang w:val="en-GB"/>
         </w:rPr>
       </w:pPr>
-      <w:proofErr w:type="spellStart"/>
       <w:r>
         <w:rPr>
           <w:lang w:val="en-GB"/>
         </w:rPr>
         <w:t>NotificationManager</w:t>
       </w:r>
-      <w:proofErr w:type="spellEnd"/>
     </w:p>
     <w:p>
       <w:pPr>
@@ -9807,16 +9769,8 @@
         <w:rPr>
           <w:lang w:val="en-GB"/>
         </w:rPr>
-        <w:t xml:space="preserve">Provides: method to send notification, such as email or </w:t>
-      </w:r>
-      <w:proofErr w:type="spellStart"/>
-      <w:r>
-        <w:rPr>
-          <w:lang w:val="en-GB"/>
-        </w:rPr>
-        <w:t>sms</w:t>
-      </w:r>
-      <w:proofErr w:type="spellEnd"/>
+        <w:t>Provides: method to send notification, such as email or sms</w:t>
+      </w:r>
     </w:p>
     <w:p>
       <w:pPr>
@@ -9847,14 +9801,12 @@
           <w:lang w:val="en-GB"/>
         </w:rPr>
       </w:pPr>
-      <w:proofErr w:type="spellStart"/>
       <w:r>
         <w:rPr>
           <w:lang w:val="en-GB"/>
         </w:rPr>
         <w:t>UserActionsManager</w:t>
       </w:r>
-      <w:proofErr w:type="spellEnd"/>
     </w:p>
     <w:p>
       <w:pPr>
@@ -9923,14 +9875,12 @@
           <w:lang w:val="en-GB"/>
         </w:rPr>
       </w:pPr>
-      <w:proofErr w:type="spellStart"/>
       <w:r>
         <w:rPr>
           <w:lang w:val="en-GB"/>
         </w:rPr>
         <w:t>PaymentManager</w:t>
       </w:r>
-      <w:proofErr w:type="spellEnd"/>
     </w:p>
     <w:p>
       <w:pPr>
@@ -10035,14 +9985,12 @@
           <w:lang w:val="en-GB"/>
         </w:rPr>
       </w:pPr>
-      <w:proofErr w:type="spellStart"/>
       <w:r>
         <w:rPr>
           <w:lang w:val="en-GB"/>
         </w:rPr>
         <w:t>TripManager</w:t>
       </w:r>
-      <w:proofErr w:type="spellEnd"/>
     </w:p>
     <w:p>
       <w:pPr>
@@ -10091,21 +10039,7 @@
         <w:rPr>
           <w:lang w:val="en-GB"/>
         </w:rPr>
-        <w:t xml:space="preserve"> for the path and its final position and methods from </w:t>
-      </w:r>
-      <w:proofErr w:type="spellStart"/>
-      <w:r>
-        <w:rPr>
-          <w:lang w:val="en-GB"/>
-        </w:rPr>
-        <w:t>PaymentManager</w:t>
-      </w:r>
-      <w:proofErr w:type="spellEnd"/>
-      <w:r>
-        <w:rPr>
-          <w:lang w:val="en-GB"/>
-        </w:rPr>
-        <w:t xml:space="preserve"> to apply discount and final charge.</w:t>
+        <w:t xml:space="preserve"> for the path and its final position and methods from PaymentManager to apply discount and final charge.</w:t>
       </w:r>
     </w:p>
     <w:p>
@@ -10119,14 +10053,12 @@
           <w:lang w:val="en-GB"/>
         </w:rPr>
       </w:pPr>
-      <w:proofErr w:type="spellStart"/>
       <w:r>
         <w:rPr>
           <w:lang w:val="en-GB"/>
         </w:rPr>
         <w:t>ReservationManager</w:t>
       </w:r>
-      <w:proofErr w:type="spellEnd"/>
     </w:p>
     <w:p>
       <w:pPr>
@@ -10162,21 +10094,7 @@
         <w:rPr>
           <w:lang w:val="en-GB"/>
         </w:rPr>
-        <w:t xml:space="preserve">Requires: methods offered by </w:t>
-      </w:r>
-      <w:proofErr w:type="spellStart"/>
-      <w:r>
-        <w:rPr>
-          <w:lang w:val="en-GB"/>
-        </w:rPr>
-        <w:t>PaymentManager</w:t>
-      </w:r>
-      <w:proofErr w:type="spellEnd"/>
-      <w:r>
-        <w:rPr>
-          <w:lang w:val="en-GB"/>
-        </w:rPr>
-        <w:t xml:space="preserve"> to handle fees and by </w:t>
+        <w:t xml:space="preserve">Requires: methods offered by PaymentManager to handle fees and by </w:t>
       </w:r>
       <w:proofErr w:type="spellStart"/>
       <w:r>
@@ -10204,14 +10122,12 @@
           <w:lang w:val="en-GB"/>
         </w:rPr>
       </w:pPr>
-      <w:proofErr w:type="spellStart"/>
       <w:r>
         <w:rPr>
           <w:lang w:val="en-GB"/>
         </w:rPr>
         <w:t>SafeAreasManager</w:t>
       </w:r>
-      <w:proofErr w:type="spellEnd"/>
     </w:p>
     <w:p>
       <w:pPr>
@@ -10312,14 +10228,12 @@
           <w:lang w:val="en-GB"/>
         </w:rPr>
       </w:pPr>
-      <w:proofErr w:type="spellStart"/>
       <w:r>
         <w:rPr>
           <w:lang w:val="en-GB"/>
         </w:rPr>
         <w:t>CarManager</w:t>
       </w:r>
-      <w:proofErr w:type="spellEnd"/>
     </w:p>
     <w:p>
       <w:pPr>
@@ -10660,14 +10574,27 @@
                             <w:r>
                               <w:t xml:space="preserve"> </w:t>
                             </w:r>
-                            <w:fldSimple w:instr=" SEQ Figura \* ARABIC ">
-                              <w:r>
-                                <w:rPr>
-                                  <w:noProof/>
-                                </w:rPr>
-                                <w:t>6</w:t>
-                              </w:r>
-                            </w:fldSimple>
+                            <w:r>
+                              <w:fldChar w:fldCharType="begin"/>
+                            </w:r>
+                            <w:r>
+                              <w:instrText xml:space="preserve"> SEQ Figura \* ARABIC </w:instrText>
+                            </w:r>
+                            <w:r>
+                              <w:fldChar w:fldCharType="separate"/>
+                            </w:r>
+                            <w:r>
+                              <w:rPr>
+                                <w:noProof/>
+                              </w:rPr>
+                              <w:t>6</w:t>
+                            </w:r>
+                            <w:r>
+                              <w:rPr>
+                                <w:noProof/>
+                              </w:rPr>
+                              <w:fldChar w:fldCharType="end"/>
+                            </w:r>
                             <w:r>
                               <w:t xml:space="preserve"> MVC Pattern Schema</w:t>
                             </w:r>
@@ -10706,14 +10633,27 @@
                       <w:r>
                         <w:t xml:space="preserve"> </w:t>
                       </w:r>
-                      <w:fldSimple w:instr=" SEQ Figura \* ARABIC ">
-                        <w:r>
-                          <w:rPr>
-                            <w:noProof/>
-                          </w:rPr>
-                          <w:t>6</w:t>
-                        </w:r>
-                      </w:fldSimple>
+                      <w:r>
+                        <w:fldChar w:fldCharType="begin"/>
+                      </w:r>
+                      <w:r>
+                        <w:instrText xml:space="preserve"> SEQ Figura \* ARABIC </w:instrText>
+                      </w:r>
+                      <w:r>
+                        <w:fldChar w:fldCharType="separate"/>
+                      </w:r>
+                      <w:r>
+                        <w:rPr>
+                          <w:noProof/>
+                        </w:rPr>
+                        <w:t>6</w:t>
+                      </w:r>
+                      <w:r>
+                        <w:rPr>
+                          <w:noProof/>
+                        </w:rPr>
+                        <w:fldChar w:fldCharType="end"/>
+                      </w:r>
                       <w:r>
                         <w:t xml:space="preserve"> MVC Pattern Schema</w:t>
                       </w:r>
@@ -10987,14 +10927,27 @@
                             <w:r>
                               <w:t xml:space="preserve"> </w:t>
                             </w:r>
-                            <w:fldSimple w:instr=" SEQ Figura \* ARABIC ">
-                              <w:r>
-                                <w:rPr>
-                                  <w:noProof/>
-                                </w:rPr>
-                                <w:t>7</w:t>
-                              </w:r>
-                            </w:fldSimple>
+                            <w:r>
+                              <w:fldChar w:fldCharType="begin"/>
+                            </w:r>
+                            <w:r>
+                              <w:instrText xml:space="preserve"> SEQ Figura \* ARABIC </w:instrText>
+                            </w:r>
+                            <w:r>
+                              <w:fldChar w:fldCharType="separate"/>
+                            </w:r>
+                            <w:r>
+                              <w:rPr>
+                                <w:noProof/>
+                              </w:rPr>
+                              <w:t>7</w:t>
+                            </w:r>
+                            <w:r>
+                              <w:rPr>
+                                <w:noProof/>
+                              </w:rPr>
+                              <w:fldChar w:fldCharType="end"/>
+                            </w:r>
                             <w:r>
                               <w:t xml:space="preserve"> Pattern State Schema</w:t>
                             </w:r>
@@ -11033,14 +10986,27 @@
                       <w:r>
                         <w:t xml:space="preserve"> </w:t>
                       </w:r>
-                      <w:fldSimple w:instr=" SEQ Figura \* ARABIC ">
-                        <w:r>
-                          <w:rPr>
-                            <w:noProof/>
-                          </w:rPr>
-                          <w:t>7</w:t>
-                        </w:r>
-                      </w:fldSimple>
+                      <w:r>
+                        <w:fldChar w:fldCharType="begin"/>
+                      </w:r>
+                      <w:r>
+                        <w:instrText xml:space="preserve"> SEQ Figura \* ARABIC </w:instrText>
+                      </w:r>
+                      <w:r>
+                        <w:fldChar w:fldCharType="separate"/>
+                      </w:r>
+                      <w:r>
+                        <w:rPr>
+                          <w:noProof/>
+                        </w:rPr>
+                        <w:t>7</w:t>
+                      </w:r>
+                      <w:r>
+                        <w:rPr>
+                          <w:noProof/>
+                        </w:rPr>
+                        <w:fldChar w:fldCharType="end"/>
+                      </w:r>
                       <w:r>
                         <w:t xml:space="preserve"> Pattern State Schema</w:t>
                       </w:r>
@@ -11225,14 +11191,27 @@
                             <w:r>
                               <w:t xml:space="preserve"> </w:t>
                             </w:r>
-                            <w:fldSimple w:instr=" SEQ Figura \* ARABIC ">
-                              <w:r>
-                                <w:rPr>
-                                  <w:noProof/>
-                                </w:rPr>
-                                <w:t>8</w:t>
-                              </w:r>
-                            </w:fldSimple>
+                            <w:r>
+                              <w:fldChar w:fldCharType="begin"/>
+                            </w:r>
+                            <w:r>
+                              <w:instrText xml:space="preserve"> SEQ Figura \* ARABIC </w:instrText>
+                            </w:r>
+                            <w:r>
+                              <w:fldChar w:fldCharType="separate"/>
+                            </w:r>
+                            <w:r>
+                              <w:rPr>
+                                <w:noProof/>
+                              </w:rPr>
+                              <w:t>8</w:t>
+                            </w:r>
+                            <w:r>
+                              <w:rPr>
+                                <w:noProof/>
+                              </w:rPr>
+                              <w:fldChar w:fldCharType="end"/>
+                            </w:r>
                             <w:r>
                               <w:t xml:space="preserve"> </w:t>
                             </w:r>
@@ -11287,14 +11266,27 @@
                       <w:r>
                         <w:t xml:space="preserve"> </w:t>
                       </w:r>
-                      <w:fldSimple w:instr=" SEQ Figura \* ARABIC ">
-                        <w:r>
-                          <w:rPr>
-                            <w:noProof/>
-                          </w:rPr>
-                          <w:t>8</w:t>
-                        </w:r>
-                      </w:fldSimple>
+                      <w:r>
+                        <w:fldChar w:fldCharType="begin"/>
+                      </w:r>
+                      <w:r>
+                        <w:instrText xml:space="preserve"> SEQ Figura \* ARABIC </w:instrText>
+                      </w:r>
+                      <w:r>
+                        <w:fldChar w:fldCharType="separate"/>
+                      </w:r>
+                      <w:r>
+                        <w:rPr>
+                          <w:noProof/>
+                        </w:rPr>
+                        <w:t>8</w:t>
+                      </w:r>
+                      <w:r>
+                        <w:rPr>
+                          <w:noProof/>
+                        </w:rPr>
+                        <w:fldChar w:fldCharType="end"/>
+                      </w:r>
                       <w:r>
                         <w:t xml:space="preserve"> </w:t>
                       </w:r>
@@ -11613,14 +11605,27 @@
                             <w:r>
                               <w:t xml:space="preserve"> </w:t>
                             </w:r>
-                            <w:fldSimple w:instr=" SEQ Figura \* ARABIC ">
-                              <w:r>
-                                <w:rPr>
-                                  <w:noProof/>
-                                </w:rPr>
-                                <w:t>9</w:t>
-                              </w:r>
-                            </w:fldSimple>
+                            <w:r>
+                              <w:fldChar w:fldCharType="begin"/>
+                            </w:r>
+                            <w:r>
+                              <w:instrText xml:space="preserve"> SEQ Figura \* ARABIC </w:instrText>
+                            </w:r>
+                            <w:r>
+                              <w:fldChar w:fldCharType="separate"/>
+                            </w:r>
+                            <w:r>
+                              <w:rPr>
+                                <w:noProof/>
+                              </w:rPr>
+                              <w:t>9</w:t>
+                            </w:r>
+                            <w:r>
+                              <w:rPr>
+                                <w:noProof/>
+                              </w:rPr>
+                              <w:fldChar w:fldCharType="end"/>
+                            </w:r>
                             <w:r>
                               <w:t xml:space="preserve"> Pattern Gateway Schema</w:t>
                             </w:r>
@@ -11662,14 +11667,27 @@
                       <w:r>
                         <w:t xml:space="preserve"> </w:t>
                       </w:r>
-                      <w:fldSimple w:instr=" SEQ Figura \* ARABIC ">
-                        <w:r>
-                          <w:rPr>
-                            <w:noProof/>
-                          </w:rPr>
-                          <w:t>9</w:t>
-                        </w:r>
-                      </w:fldSimple>
+                      <w:r>
+                        <w:fldChar w:fldCharType="begin"/>
+                      </w:r>
+                      <w:r>
+                        <w:instrText xml:space="preserve"> SEQ Figura \* ARABIC </w:instrText>
+                      </w:r>
+                      <w:r>
+                        <w:fldChar w:fldCharType="separate"/>
+                      </w:r>
+                      <w:r>
+                        <w:rPr>
+                          <w:noProof/>
+                        </w:rPr>
+                        <w:t>9</w:t>
+                      </w:r>
+                      <w:r>
+                        <w:rPr>
+                          <w:noProof/>
+                        </w:rPr>
+                        <w:fldChar w:fldCharType="end"/>
+                      </w:r>
                       <w:r>
                         <w:t xml:space="preserve"> Pattern Gateway Schema</w:t>
                       </w:r>
@@ -14585,28 +14603,7 @@
           <w:lang w:val="en-GB"/>
         </w:rPr>
         <w:tab/>
-      </w:r>
-      <w:proofErr w:type="spellStart"/>
-      <w:r>
-        <w:rPr>
-          <w:rFonts w:ascii="Courier New" w:hAnsi="Courier New" w:cs="Courier New"/>
-          <w:color w:val="000000"/>
-          <w:sz w:val="20"/>
-          <w:szCs w:val="20"/>
-          <w:lang w:val="en-GB"/>
-        </w:rPr>
-        <w:t>CarManager</w:t>
-      </w:r>
-      <w:proofErr w:type="spellEnd"/>
-      <w:r>
-        <w:rPr>
-          <w:rFonts w:ascii="Courier New" w:hAnsi="Courier New" w:cs="Courier New"/>
-          <w:color w:val="000000"/>
-          <w:sz w:val="20"/>
-          <w:szCs w:val="20"/>
-          <w:lang w:val="en-GB"/>
-        </w:rPr>
-        <w:t xml:space="preserve"> </w:t>
+        <w:t xml:space="preserve">CarManager </w:t>
       </w:r>
       <w:proofErr w:type="spellStart"/>
       <w:r>
@@ -14650,29 +14647,7 @@
           <w:szCs w:val="20"/>
           <w:lang w:val="en-GB"/>
         </w:rPr>
-        <w:t xml:space="preserve"> </w:t>
-      </w:r>
-      <w:proofErr w:type="spellStart"/>
-      <w:r>
-        <w:rPr>
-          <w:rFonts w:ascii="Courier New" w:hAnsi="Courier New" w:cs="Courier New"/>
-          <w:color w:val="000000"/>
-          <w:sz w:val="20"/>
-          <w:szCs w:val="20"/>
-          <w:lang w:val="en-GB"/>
-        </w:rPr>
-        <w:t>CarManager</w:t>
-      </w:r>
-      <w:proofErr w:type="spellEnd"/>
-      <w:r>
-        <w:rPr>
-          <w:rFonts w:ascii="Courier New" w:hAnsi="Courier New" w:cs="Courier New"/>
-          <w:color w:val="000000"/>
-          <w:sz w:val="20"/>
-          <w:szCs w:val="20"/>
-          <w:lang w:val="en-GB"/>
-        </w:rPr>
-        <w:t>();</w:t>
+        <w:t xml:space="preserve"> CarManager();</w:t>
       </w:r>
     </w:p>
     <w:p>
@@ -14831,28 +14806,7 @@
           <w:lang w:val="en-GB"/>
         </w:rPr>
         <w:tab/>
-      </w:r>
-      <w:proofErr w:type="spellStart"/>
-      <w:r>
-        <w:rPr>
-          <w:rFonts w:ascii="Courier New" w:hAnsi="Courier New" w:cs="Courier New"/>
-          <w:color w:val="000000"/>
-          <w:sz w:val="20"/>
-          <w:szCs w:val="20"/>
-          <w:lang w:val="en-GB"/>
-        </w:rPr>
-        <w:t>TripManager</w:t>
-      </w:r>
-      <w:proofErr w:type="spellEnd"/>
-      <w:r>
-        <w:rPr>
-          <w:rFonts w:ascii="Courier New" w:hAnsi="Courier New" w:cs="Courier New"/>
-          <w:color w:val="000000"/>
-          <w:sz w:val="20"/>
-          <w:szCs w:val="20"/>
-          <w:lang w:val="en-GB"/>
-        </w:rPr>
-        <w:t xml:space="preserve"> </w:t>
+        <w:t xml:space="preserve">TripManager </w:t>
       </w:r>
       <w:proofErr w:type="spellStart"/>
       <w:r>
@@ -14896,29 +14850,7 @@
           <w:szCs w:val="20"/>
           <w:lang w:val="en-GB"/>
         </w:rPr>
-        <w:t xml:space="preserve"> </w:t>
-      </w:r>
-      <w:proofErr w:type="spellStart"/>
-      <w:r>
-        <w:rPr>
-          <w:rFonts w:ascii="Courier New" w:hAnsi="Courier New" w:cs="Courier New"/>
-          <w:color w:val="000000"/>
-          <w:sz w:val="20"/>
-          <w:szCs w:val="20"/>
-          <w:lang w:val="en-GB"/>
-        </w:rPr>
-        <w:t>TripManager</w:t>
-      </w:r>
-      <w:proofErr w:type="spellEnd"/>
-      <w:r>
-        <w:rPr>
-          <w:rFonts w:ascii="Courier New" w:hAnsi="Courier New" w:cs="Courier New"/>
-          <w:color w:val="000000"/>
-          <w:sz w:val="20"/>
-          <w:szCs w:val="20"/>
-          <w:lang w:val="en-GB"/>
-        </w:rPr>
-        <w:t>();</w:t>
+        <w:t xml:space="preserve"> TripManager();</w:t>
       </w:r>
     </w:p>
     <w:p>
@@ -17523,7 +17455,6 @@
         </w:rPr>
         <w:tab/>
       </w:r>
-      <w:proofErr w:type="spellStart"/>
       <w:r>
         <w:rPr>
           <w:rFonts w:ascii="Courier New" w:hAnsi="Courier New" w:cs="Courier New"/>
@@ -17532,18 +17463,7 @@
           <w:szCs w:val="20"/>
           <w:lang w:val="en-GB"/>
         </w:rPr>
-        <w:t>PaymentManager</w:t>
-      </w:r>
-      <w:proofErr w:type="spellEnd"/>
-      <w:r>
-        <w:rPr>
-          <w:rFonts w:ascii="Courier New" w:hAnsi="Courier New" w:cs="Courier New"/>
-          <w:color w:val="000000"/>
-          <w:sz w:val="18"/>
-          <w:szCs w:val="20"/>
-          <w:lang w:val="en-GB"/>
-        </w:rPr>
-        <w:t xml:space="preserve"> </w:t>
+        <w:t xml:space="preserve">PaymentManager </w:t>
       </w:r>
       <w:proofErr w:type="spellStart"/>
       <w:r>
@@ -17587,29 +17507,7 @@
           <w:szCs w:val="20"/>
           <w:lang w:val="en-GB"/>
         </w:rPr>
-        <w:t xml:space="preserve"> </w:t>
-      </w:r>
-      <w:proofErr w:type="spellStart"/>
-      <w:r>
-        <w:rPr>
-          <w:rFonts w:ascii="Courier New" w:hAnsi="Courier New" w:cs="Courier New"/>
-          <w:color w:val="000000"/>
-          <w:sz w:val="18"/>
-          <w:szCs w:val="20"/>
-          <w:lang w:val="en-GB"/>
-        </w:rPr>
-        <w:t>PaymentManager</w:t>
-      </w:r>
-      <w:proofErr w:type="spellEnd"/>
-      <w:r>
-        <w:rPr>
-          <w:rFonts w:ascii="Courier New" w:hAnsi="Courier New" w:cs="Courier New"/>
-          <w:color w:val="000000"/>
-          <w:sz w:val="18"/>
-          <w:szCs w:val="20"/>
-          <w:lang w:val="en-GB"/>
-        </w:rPr>
-        <w:t>();</w:t>
+        <w:t xml:space="preserve"> PaymentManager();</w:t>
       </w:r>
     </w:p>
     <w:p>
@@ -19248,21 +19146,7 @@
         <w:rPr>
           <w:lang w:val="en-GB"/>
         </w:rPr>
-        <w:t xml:space="preserve"> current location of the car thanks to </w:t>
-      </w:r>
-      <w:proofErr w:type="spellStart"/>
-      <w:r>
-        <w:rPr>
-          <w:lang w:val="en-GB"/>
-        </w:rPr>
-        <w:t>CarManager</w:t>
-      </w:r>
-      <w:proofErr w:type="spellEnd"/>
-      <w:r>
-        <w:rPr>
-          <w:lang w:val="en-GB"/>
-        </w:rPr>
-        <w:t xml:space="preserve"> that send</w:t>
+        <w:t xml:space="preserve"> current location of the car thanks to CarManager that send</w:t>
       </w:r>
       <w:r>
         <w:rPr>
@@ -19274,21 +19158,7 @@
         <w:rPr>
           <w:lang w:val="en-GB"/>
         </w:rPr>
-        <w:t xml:space="preserve"> coordinates to </w:t>
-      </w:r>
-      <w:proofErr w:type="spellStart"/>
-      <w:r>
-        <w:rPr>
-          <w:lang w:val="en-GB"/>
-        </w:rPr>
-        <w:t>MapsGateway</w:t>
-      </w:r>
-      <w:proofErr w:type="spellEnd"/>
-      <w:r>
-        <w:rPr>
-          <w:lang w:val="en-GB"/>
-        </w:rPr>
-        <w:t>, and then it processing received data in order to retrieve a location. The system download</w:t>
+        <w:t xml:space="preserve"> coordinates to MapsGateway, and then it processing received data in order to retrieve a location. The system download</w:t>
       </w:r>
       <w:r>
         <w:rPr>
@@ -19342,21 +19212,7 @@
         <w:rPr>
           <w:lang w:val="en-GB"/>
         </w:rPr>
-        <w:t xml:space="preserve">ttery level), </w:t>
-      </w:r>
-      <w:proofErr w:type="spellStart"/>
-      <w:r>
-        <w:rPr>
-          <w:lang w:val="en-GB"/>
-        </w:rPr>
-        <w:t>PaymentManager</w:t>
-      </w:r>
-      <w:proofErr w:type="spellEnd"/>
-      <w:r>
-        <w:rPr>
-          <w:lang w:val="en-GB"/>
-        </w:rPr>
-        <w:t xml:space="preserve"> tries</w:t>
+        <w:t>ttery level), PaymentManager tries</w:t>
       </w:r>
       <w:r>
         <w:rPr>
@@ -19819,14 +19675,12 @@
                 <w:lang w:val="en-GB"/>
               </w:rPr>
             </w:pPr>
-            <w:proofErr w:type="spellStart"/>
             <w:r>
               <w:rPr>
                 <w:lang w:val="en-GB"/>
               </w:rPr>
               <w:t>RegistrationManager</w:t>
             </w:r>
-            <w:proofErr w:type="spellEnd"/>
           </w:p>
           <w:p>
             <w:pPr>
@@ -19835,12 +19689,144 @@
                 <w:lang w:val="en-GB"/>
               </w:rPr>
             </w:pPr>
+            <w:r>
+              <w:rPr>
+                <w:lang w:val="en-GB"/>
+              </w:rPr>
+              <w:t>DatabaseManager</w:t>
+            </w:r>
+          </w:p>
+        </w:tc>
+      </w:tr>
+      <w:tr>
+        <w:tc>
+          <w:tcPr>
+            <w:cnfStyle w:val="001000000000" w:firstRow="0" w:lastRow="0" w:firstColumn="1" w:lastColumn="0" w:oddVBand="0" w:evenVBand="0" w:oddHBand="0" w:evenHBand="0" w:firstRowFirstColumn="0" w:firstRowLastColumn="0" w:lastRowFirstColumn="0" w:lastRowLastColumn="0"/>
+            <w:tcW w:w="2659" w:type="dxa"/>
+          </w:tcPr>
+          <w:p>
+            <w:pPr>
+              <w:rPr>
+                <w:lang w:val="en-GB"/>
+              </w:rPr>
+            </w:pPr>
+            <w:r>
+              <w:rPr>
+                <w:lang w:val="en-GB"/>
+              </w:rPr>
+              <w:t>3.2.2</w:t>
+            </w:r>
+          </w:p>
+        </w:tc>
+        <w:tc>
+          <w:tcPr>
+            <w:tcW w:w="3175" w:type="dxa"/>
+          </w:tcPr>
+          <w:p>
+            <w:pPr>
+              <w:cnfStyle w:val="000000000000" w:firstRow="0" w:lastRow="0" w:firstColumn="0" w:lastColumn="0" w:oddVBand="0" w:evenVBand="0" w:oddHBand="0" w:evenHBand="0" w:firstRowFirstColumn="0" w:firstRowLastColumn="0" w:lastRowFirstColumn="0" w:lastRowLastColumn="0"/>
+              <w:rPr>
+                <w:lang w:val="en-GB"/>
+              </w:rPr>
+            </w:pPr>
+            <w:r>
+              <w:rPr>
+                <w:lang w:val="en-GB"/>
+              </w:rPr>
+              <w:t>Login</w:t>
+            </w:r>
+          </w:p>
+        </w:tc>
+        <w:tc>
+          <w:tcPr>
+            <w:tcW w:w="2660" w:type="dxa"/>
+          </w:tcPr>
+          <w:p>
+            <w:pPr>
+              <w:cnfStyle w:val="000000000000" w:firstRow="0" w:lastRow="0" w:firstColumn="0" w:lastColumn="0" w:oddVBand="0" w:evenVBand="0" w:oddHBand="0" w:evenHBand="0" w:firstRowFirstColumn="0" w:firstRowLastColumn="0" w:lastRowFirstColumn="0" w:lastRowLastColumn="0"/>
+              <w:rPr>
+                <w:lang w:val="en-GB"/>
+              </w:rPr>
+            </w:pPr>
+            <w:r>
+              <w:rPr>
+                <w:lang w:val="en-GB"/>
+              </w:rPr>
+              <w:t>LoginManager, DatabaseManager, SecurityManager</w:t>
+            </w:r>
+          </w:p>
+        </w:tc>
+      </w:tr>
+      <w:tr>
+        <w:tc>
+          <w:tcPr>
+            <w:cnfStyle w:val="001000000000" w:firstRow="0" w:lastRow="0" w:firstColumn="1" w:lastColumn="0" w:oddVBand="0" w:evenVBand="0" w:oddHBand="0" w:evenHBand="0" w:firstRowFirstColumn="0" w:firstRowLastColumn="0" w:lastRowFirstColumn="0" w:lastRowLastColumn="0"/>
+            <w:tcW w:w="2659" w:type="dxa"/>
+          </w:tcPr>
+          <w:p>
+            <w:pPr>
+              <w:rPr>
+                <w:lang w:val="en-GB"/>
+              </w:rPr>
+            </w:pPr>
+            <w:r>
+              <w:rPr>
+                <w:lang w:val="en-GB"/>
+              </w:rPr>
+              <w:t>3.2.3</w:t>
+            </w:r>
+          </w:p>
+        </w:tc>
+        <w:tc>
+          <w:tcPr>
+            <w:tcW w:w="3175" w:type="dxa"/>
+          </w:tcPr>
+          <w:p>
+            <w:pPr>
+              <w:cnfStyle w:val="000000000000" w:firstRow="0" w:lastRow="0" w:firstColumn="0" w:lastColumn="0" w:oddVBand="0" w:evenVBand="0" w:oddHBand="0" w:evenHBand="0" w:firstRowFirstColumn="0" w:firstRowLastColumn="0" w:lastRowFirstColumn="0" w:lastRowLastColumn="0"/>
+              <w:rPr>
+                <w:lang w:val="en-GB"/>
+              </w:rPr>
+            </w:pPr>
+            <w:r>
+              <w:rPr>
+                <w:lang w:val="en-GB"/>
+              </w:rPr>
+              <w:t>User Account Management</w:t>
+            </w:r>
+          </w:p>
+        </w:tc>
+        <w:tc>
+          <w:tcPr>
+            <w:tcW w:w="2660" w:type="dxa"/>
+          </w:tcPr>
+          <w:p>
+            <w:pPr>
+              <w:cnfStyle w:val="000000000000" w:firstRow="0" w:lastRow="0" w:firstColumn="0" w:lastColumn="0" w:oddVBand="0" w:evenVBand="0" w:oddHBand="0" w:evenHBand="0" w:firstRowFirstColumn="0" w:firstRowLastColumn="0" w:lastRowFirstColumn="0" w:lastRowLastColumn="0"/>
+              <w:rPr>
+                <w:lang w:val="en-GB"/>
+              </w:rPr>
+            </w:pPr>
+            <w:r>
+              <w:rPr>
+                <w:lang w:val="en-GB"/>
+              </w:rPr>
+              <w:t>UserActionsManager,</w:t>
+            </w:r>
+          </w:p>
+          <w:p>
+            <w:pPr>
+              <w:cnfStyle w:val="000000000000" w:firstRow="0" w:lastRow="0" w:firstColumn="0" w:lastColumn="0" w:oddVBand="0" w:evenVBand="0" w:oddHBand="0" w:evenHBand="0" w:firstRowFirstColumn="0" w:firstRowLastColumn="0" w:lastRowFirstColumn="0" w:lastRowLastColumn="0"/>
+              <w:rPr>
+                <w:lang w:val="en-GB"/>
+              </w:rPr>
+            </w:pPr>
             <w:proofErr w:type="spellStart"/>
             <w:r>
               <w:rPr>
                 <w:lang w:val="en-GB"/>
               </w:rPr>
-              <w:t>DatabaseManager</w:t>
+              <w:t>ProfileManagement</w:t>
             </w:r>
             <w:proofErr w:type="spellEnd"/>
           </w:p>
@@ -19862,7 +19848,7 @@
               <w:rPr>
                 <w:lang w:val="en-GB"/>
               </w:rPr>
-              <w:t>3.2.2</w:t>
+              <w:t>3.2.4</w:t>
             </w:r>
           </w:p>
         </w:tc>
@@ -19881,7 +19867,7 @@
               <w:rPr>
                 <w:lang w:val="en-GB"/>
               </w:rPr>
-              <w:t>Login</w:t>
+              <w:t>Research Car</w:t>
             </w:r>
           </w:p>
         </w:tc>
@@ -19896,40 +19882,85 @@
                 <w:lang w:val="en-GB"/>
               </w:rPr>
             </w:pPr>
+            <w:r>
+              <w:rPr>
+                <w:lang w:val="en-GB"/>
+              </w:rPr>
+              <w:t>UserActionsManager, ReservationManager and CarManager</w:t>
+            </w:r>
+          </w:p>
+        </w:tc>
+      </w:tr>
+      <w:tr>
+        <w:tc>
+          <w:tcPr>
+            <w:cnfStyle w:val="001000000000" w:firstRow="0" w:lastRow="0" w:firstColumn="1" w:lastColumn="0" w:oddVBand="0" w:evenVBand="0" w:oddHBand="0" w:evenHBand="0" w:firstRowFirstColumn="0" w:firstRowLastColumn="0" w:lastRowFirstColumn="0" w:lastRowLastColumn="0"/>
+            <w:tcW w:w="2659" w:type="dxa"/>
+          </w:tcPr>
+          <w:p>
+            <w:pPr>
+              <w:rPr>
+                <w:lang w:val="en-GB"/>
+              </w:rPr>
+            </w:pPr>
+            <w:r>
+              <w:rPr>
+                <w:lang w:val="en-GB"/>
+              </w:rPr>
+              <w:t>3.2.5</w:t>
+            </w:r>
+          </w:p>
+        </w:tc>
+        <w:tc>
+          <w:tcPr>
+            <w:tcW w:w="3175" w:type="dxa"/>
+          </w:tcPr>
+          <w:p>
+            <w:pPr>
+              <w:cnfStyle w:val="000000000000" w:firstRow="0" w:lastRow="0" w:firstColumn="0" w:lastColumn="0" w:oddVBand="0" w:evenVBand="0" w:oddHBand="0" w:evenHBand="0" w:firstRowFirstColumn="0" w:firstRowLastColumn="0" w:lastRowFirstColumn="0" w:lastRowLastColumn="0"/>
+              <w:rPr>
+                <w:lang w:val="en-GB"/>
+              </w:rPr>
+            </w:pPr>
+            <w:r>
+              <w:rPr>
+                <w:lang w:val="en-GB"/>
+              </w:rPr>
+              <w:t>Select car, view car status, reserve car</w:t>
+            </w:r>
+          </w:p>
+        </w:tc>
+        <w:tc>
+          <w:tcPr>
+            <w:tcW w:w="2660" w:type="dxa"/>
+          </w:tcPr>
+          <w:p>
+            <w:pPr>
+              <w:cnfStyle w:val="000000000000" w:firstRow="0" w:lastRow="0" w:firstColumn="0" w:lastColumn="0" w:oddVBand="0" w:evenVBand="0" w:oddHBand="0" w:evenHBand="0" w:firstRowFirstColumn="0" w:firstRowLastColumn="0" w:lastRowFirstColumn="0" w:lastRowLastColumn="0"/>
+              <w:rPr>
+                <w:lang w:val="en-GB"/>
+              </w:rPr>
+            </w:pPr>
+            <w:r>
+              <w:rPr>
+                <w:lang w:val="en-GB"/>
+              </w:rPr>
+              <w:t>UserActionsManager, ReservationManager, CarManager,</w:t>
+            </w:r>
+          </w:p>
+          <w:p>
+            <w:pPr>
+              <w:cnfStyle w:val="000000000000" w:firstRow="0" w:lastRow="0" w:firstColumn="0" w:lastColumn="0" w:oddVBand="0" w:evenVBand="0" w:oddHBand="0" w:evenHBand="0" w:firstRowFirstColumn="0" w:firstRowLastColumn="0" w:lastRowFirstColumn="0" w:lastRowLastColumn="0"/>
+              <w:rPr>
+                <w:lang w:val="en-GB"/>
+              </w:rPr>
+            </w:pPr>
             <w:proofErr w:type="spellStart"/>
             <w:r>
               <w:rPr>
                 <w:lang w:val="en-GB"/>
               </w:rPr>
-              <w:t>LoginManager</w:t>
-            </w:r>
-            <w:proofErr w:type="spellEnd"/>
-            <w:r>
-              <w:rPr>
-                <w:lang w:val="en-GB"/>
-              </w:rPr>
-              <w:t xml:space="preserve">, </w:t>
-            </w:r>
-            <w:proofErr w:type="spellStart"/>
-            <w:r>
-              <w:rPr>
-                <w:lang w:val="en-GB"/>
-              </w:rPr>
-              <w:t>DatabaseManager</w:t>
-            </w:r>
-            <w:proofErr w:type="spellEnd"/>
-            <w:r>
-              <w:rPr>
-                <w:lang w:val="en-GB"/>
-              </w:rPr>
-              <w:t xml:space="preserve">, </w:t>
-            </w:r>
-            <w:proofErr w:type="spellStart"/>
-            <w:r>
-              <w:rPr>
-                <w:lang w:val="en-GB"/>
-              </w:rPr>
-              <w:t>SecurityManager</w:t>
+              <w:t>PositionManager</w:t>
             </w:r>
             <w:proofErr w:type="spellEnd"/>
           </w:p>
@@ -19951,7 +19982,7 @@
               <w:rPr>
                 <w:lang w:val="en-GB"/>
               </w:rPr>
-              <w:t>3.2.3</w:t>
+              <w:t>3.2.6</w:t>
             </w:r>
           </w:p>
         </w:tc>
@@ -19970,7 +20001,7 @@
               <w:rPr>
                 <w:lang w:val="en-GB"/>
               </w:rPr>
-              <w:t>User Account Management</w:t>
+              <w:t>Delete reservation</w:t>
             </w:r>
           </w:p>
         </w:tc>
@@ -19985,36 +20016,12 @@
                 <w:lang w:val="en-GB"/>
               </w:rPr>
             </w:pPr>
-            <w:proofErr w:type="spellStart"/>
             <w:r>
               <w:rPr>
                 <w:lang w:val="en-GB"/>
               </w:rPr>
-              <w:t>UserActionsManager</w:t>
-            </w:r>
-            <w:proofErr w:type="spellEnd"/>
-            <w:r>
-              <w:rPr>
-                <w:lang w:val="en-GB"/>
-              </w:rPr>
-              <w:t>,</w:t>
-            </w:r>
-          </w:p>
-          <w:p>
-            <w:pPr>
-              <w:cnfStyle w:val="000000000000" w:firstRow="0" w:lastRow="0" w:firstColumn="0" w:lastColumn="0" w:oddVBand="0" w:evenVBand="0" w:oddHBand="0" w:evenHBand="0" w:firstRowFirstColumn="0" w:firstRowLastColumn="0" w:lastRowFirstColumn="0" w:lastRowLastColumn="0"/>
-              <w:rPr>
-                <w:lang w:val="en-GB"/>
-              </w:rPr>
-            </w:pPr>
-            <w:proofErr w:type="spellStart"/>
-            <w:r>
-              <w:rPr>
-                <w:lang w:val="en-GB"/>
-              </w:rPr>
-              <w:t>ProfileManagement</w:t>
-            </w:r>
-            <w:proofErr w:type="spellEnd"/>
+              <w:t>ReservationManager</w:t>
+            </w:r>
           </w:p>
         </w:tc>
       </w:tr>
@@ -20034,7 +20041,7 @@
               <w:rPr>
                 <w:lang w:val="en-GB"/>
               </w:rPr>
-              <w:t>3.2.4</w:t>
+              <w:t>3.2.7</w:t>
             </w:r>
           </w:p>
         </w:tc>
@@ -20053,7 +20060,7 @@
               <w:rPr>
                 <w:lang w:val="en-GB"/>
               </w:rPr>
-              <w:t>Research Car</w:t>
+              <w:t>Unlock the car</w:t>
             </w:r>
           </w:p>
         </w:tc>
@@ -20068,42 +20075,26 @@
                 <w:lang w:val="en-GB"/>
               </w:rPr>
             </w:pPr>
-            <w:proofErr w:type="spellStart"/>
             <w:r>
               <w:rPr>
                 <w:lang w:val="en-GB"/>
               </w:rPr>
-              <w:t>UserActionsManager</w:t>
-            </w:r>
-            <w:proofErr w:type="spellEnd"/>
-            <w:r>
+              <w:t>UserActionsManager,</w:t>
+            </w:r>
+          </w:p>
+          <w:p>
+            <w:pPr>
+              <w:cnfStyle w:val="000000000000" w:firstRow="0" w:lastRow="0" w:firstColumn="0" w:lastColumn="0" w:oddVBand="0" w:evenVBand="0" w:oddHBand="0" w:evenHBand="0" w:firstRowFirstColumn="0" w:firstRowLastColumn="0" w:lastRowFirstColumn="0" w:lastRowLastColumn="0"/>
               <w:rPr>
                 <w:lang w:val="en-GB"/>
               </w:rPr>
-              <w:t xml:space="preserve">, </w:t>
-            </w:r>
-            <w:proofErr w:type="spellStart"/>
+            </w:pPr>
             <w:r>
               <w:rPr>
                 <w:lang w:val="en-GB"/>
               </w:rPr>
-              <w:t>ReservationManager</w:t>
-            </w:r>
-            <w:proofErr w:type="spellEnd"/>
-            <w:r>
-              <w:rPr>
-                <w:lang w:val="en-GB"/>
-              </w:rPr>
-              <w:t xml:space="preserve"> and </w:t>
-            </w:r>
-            <w:proofErr w:type="spellStart"/>
-            <w:r>
-              <w:rPr>
-                <w:lang w:val="en-GB"/>
-              </w:rPr>
-              <w:t>CarManager</w:t>
-            </w:r>
-            <w:proofErr w:type="spellEnd"/>
+              <w:t>TripManager</w:t>
+            </w:r>
           </w:p>
         </w:tc>
       </w:tr>
@@ -20123,7 +20114,7 @@
               <w:rPr>
                 <w:lang w:val="en-GB"/>
               </w:rPr>
-              <w:t>3.2.5</w:t>
+              <w:t>3.2.8</w:t>
             </w:r>
           </w:p>
         </w:tc>
@@ -20142,7 +20133,7 @@
               <w:rPr>
                 <w:lang w:val="en-GB"/>
               </w:rPr>
-              <w:t>Select car, view car status, reserve car</w:t>
+              <w:t>View charge during trip</w:t>
             </w:r>
           </w:p>
         </w:tc>
@@ -20157,64 +20148,12 @@
                 <w:lang w:val="en-GB"/>
               </w:rPr>
             </w:pPr>
-            <w:proofErr w:type="spellStart"/>
             <w:r>
               <w:rPr>
                 <w:lang w:val="en-GB"/>
               </w:rPr>
-              <w:t>UserActionsManager</w:t>
-            </w:r>
-            <w:proofErr w:type="spellEnd"/>
-            <w:r>
-              <w:rPr>
-                <w:lang w:val="en-GB"/>
-              </w:rPr>
-              <w:t xml:space="preserve">, </w:t>
-            </w:r>
-            <w:proofErr w:type="spellStart"/>
-            <w:r>
-              <w:rPr>
-                <w:lang w:val="en-GB"/>
-              </w:rPr>
-              <w:t>ReservationManager</w:t>
-            </w:r>
-            <w:proofErr w:type="spellEnd"/>
-            <w:r>
-              <w:rPr>
-                <w:lang w:val="en-GB"/>
-              </w:rPr>
-              <w:t xml:space="preserve">, </w:t>
-            </w:r>
-            <w:proofErr w:type="spellStart"/>
-            <w:r>
-              <w:rPr>
-                <w:lang w:val="en-GB"/>
-              </w:rPr>
-              <w:t>CarManager</w:t>
-            </w:r>
-            <w:proofErr w:type="spellEnd"/>
-            <w:r>
-              <w:rPr>
-                <w:lang w:val="en-GB"/>
-              </w:rPr>
-              <w:t>,</w:t>
-            </w:r>
-          </w:p>
-          <w:p>
-            <w:pPr>
-              <w:cnfStyle w:val="000000000000" w:firstRow="0" w:lastRow="0" w:firstColumn="0" w:lastColumn="0" w:oddVBand="0" w:evenVBand="0" w:oddHBand="0" w:evenHBand="0" w:firstRowFirstColumn="0" w:firstRowLastColumn="0" w:lastRowFirstColumn="0" w:lastRowLastColumn="0"/>
-              <w:rPr>
-                <w:lang w:val="en-GB"/>
-              </w:rPr>
-            </w:pPr>
-            <w:proofErr w:type="spellStart"/>
-            <w:r>
-              <w:rPr>
-                <w:lang w:val="en-GB"/>
-              </w:rPr>
-              <w:t>PositionManager</w:t>
-            </w:r>
-            <w:proofErr w:type="spellEnd"/>
+              <w:t>TripManager</w:t>
+            </w:r>
           </w:p>
         </w:tc>
       </w:tr>
@@ -20234,7 +20173,7 @@
               <w:rPr>
                 <w:lang w:val="en-GB"/>
               </w:rPr>
-              <w:t>3.2.6</w:t>
+              <w:t>3.2.9</w:t>
             </w:r>
           </w:p>
         </w:tc>
@@ -20253,7 +20192,7 @@
               <w:rPr>
                 <w:lang w:val="en-GB"/>
               </w:rPr>
-              <w:t>Delete reservation</w:t>
+              <w:t>Enable “Money Saving” option</w:t>
             </w:r>
           </w:p>
         </w:tc>
@@ -20268,14 +20207,54 @@
                 <w:lang w:val="en-GB"/>
               </w:rPr>
             </w:pPr>
+            <w:r>
+              <w:rPr>
+                <w:lang w:val="en-GB"/>
+              </w:rPr>
+              <w:t>TripManager</w:t>
+            </w:r>
+            <w:r>
+              <w:rPr>
+                <w:lang w:val="en-GB"/>
+              </w:rPr>
+              <w:t>,</w:t>
+            </w:r>
+          </w:p>
+          <w:p>
+            <w:pPr>
+              <w:cnfStyle w:val="000000000000" w:firstRow="0" w:lastRow="0" w:firstColumn="0" w:lastColumn="0" w:oddVBand="0" w:evenVBand="0" w:oddHBand="0" w:evenHBand="0" w:firstRowFirstColumn="0" w:firstRowLastColumn="0" w:lastRowFirstColumn="0" w:lastRowLastColumn="0"/>
+              <w:rPr>
+                <w:lang w:val="en-GB"/>
+              </w:rPr>
+            </w:pPr>
             <w:proofErr w:type="spellStart"/>
             <w:r>
               <w:rPr>
                 <w:lang w:val="en-GB"/>
               </w:rPr>
-              <w:t>ReservationManager</w:t>
+              <w:t>PositionManager</w:t>
             </w:r>
             <w:proofErr w:type="spellEnd"/>
+            <w:r>
+              <w:rPr>
+                <w:lang w:val="en-GB"/>
+              </w:rPr>
+              <w:t>,</w:t>
+            </w:r>
+          </w:p>
+          <w:p>
+            <w:pPr>
+              <w:cnfStyle w:val="000000000000" w:firstRow="0" w:lastRow="0" w:firstColumn="0" w:lastColumn="0" w:oddVBand="0" w:evenVBand="0" w:oddHBand="0" w:evenHBand="0" w:firstRowFirstColumn="0" w:firstRowLastColumn="0" w:lastRowFirstColumn="0" w:lastRowLastColumn="0"/>
+              <w:rPr>
+                <w:lang w:val="en-GB"/>
+              </w:rPr>
+            </w:pPr>
+            <w:r>
+              <w:rPr>
+                <w:lang w:val="en-GB"/>
+              </w:rPr>
+              <w:t>CarManager</w:t>
+            </w:r>
           </w:p>
         </w:tc>
       </w:tr>
@@ -20295,7 +20274,7 @@
               <w:rPr>
                 <w:lang w:val="en-GB"/>
               </w:rPr>
-              <w:t>3.2.7</w:t>
+              <w:t>3.2.10</w:t>
             </w:r>
           </w:p>
         </w:tc>
@@ -20314,7 +20293,7 @@
               <w:rPr>
                 <w:lang w:val="en-GB"/>
               </w:rPr>
-              <w:t>Unlock the car</w:t>
+              <w:t>Plug-in the car to get discount</w:t>
             </w:r>
           </w:p>
         </w:tc>
@@ -20329,14 +20308,12 @@
                 <w:lang w:val="en-GB"/>
               </w:rPr>
             </w:pPr>
-            <w:proofErr w:type="spellStart"/>
             <w:r>
               <w:rPr>
                 <w:lang w:val="en-GB"/>
               </w:rPr>
-              <w:t>UserActionsManager</w:t>
-            </w:r>
-            <w:proofErr w:type="spellEnd"/>
+              <w:t>CarManager</w:t>
+            </w:r>
             <w:r>
               <w:rPr>
                 <w:lang w:val="en-GB"/>
@@ -20351,14 +20328,12 @@
                 <w:lang w:val="en-GB"/>
               </w:rPr>
             </w:pPr>
-            <w:proofErr w:type="spellStart"/>
             <w:r>
               <w:rPr>
                 <w:lang w:val="en-GB"/>
               </w:rPr>
               <w:t>TripManager</w:t>
             </w:r>
-            <w:proofErr w:type="spellEnd"/>
           </w:p>
         </w:tc>
       </w:tr>
@@ -20378,7 +20353,7 @@
               <w:rPr>
                 <w:lang w:val="en-GB"/>
               </w:rPr>
-              <w:t>3.2.8</w:t>
+              <w:t>3.2.11</w:t>
             </w:r>
           </w:p>
         </w:tc>
@@ -20397,7 +20372,7 @@
               <w:rPr>
                 <w:lang w:val="en-GB"/>
               </w:rPr>
-              <w:t>View charge during trip</w:t>
+              <w:t>Visualize “trip review”</w:t>
             </w:r>
           </w:p>
         </w:tc>
@@ -20412,14 +20387,32 @@
                 <w:lang w:val="en-GB"/>
               </w:rPr>
             </w:pPr>
-            <w:proofErr w:type="spellStart"/>
             <w:r>
               <w:rPr>
                 <w:lang w:val="en-GB"/>
               </w:rPr>
               <w:t>TripManager</w:t>
             </w:r>
-            <w:proofErr w:type="spellEnd"/>
+            <w:r>
+              <w:rPr>
+                <w:lang w:val="en-GB"/>
+              </w:rPr>
+              <w:t>,</w:t>
+            </w:r>
+          </w:p>
+          <w:p>
+            <w:pPr>
+              <w:cnfStyle w:val="000000000000" w:firstRow="0" w:lastRow="0" w:firstColumn="0" w:lastColumn="0" w:oddVBand="0" w:evenVBand="0" w:oddHBand="0" w:evenHBand="0" w:firstRowFirstColumn="0" w:firstRowLastColumn="0" w:lastRowFirstColumn="0" w:lastRowLastColumn="0"/>
+              <w:rPr>
+                <w:lang w:val="en-GB"/>
+              </w:rPr>
+            </w:pPr>
+            <w:r>
+              <w:rPr>
+                <w:lang w:val="en-GB"/>
+              </w:rPr>
+              <w:t>PaymentManager</w:t>
+            </w:r>
           </w:p>
         </w:tc>
       </w:tr>
@@ -20439,7 +20432,7 @@
               <w:rPr>
                 <w:lang w:val="en-GB"/>
               </w:rPr>
-              <w:t>3.2.9</w:t>
+              <w:t>3.2.12</w:t>
             </w:r>
           </w:p>
         </w:tc>
@@ -20458,7 +20451,7 @@
               <w:rPr>
                 <w:lang w:val="en-GB"/>
               </w:rPr>
-              <w:t>Enable “Money Saving” option</w:t>
+              <w:t>Conclude the rent and pay</w:t>
             </w:r>
           </w:p>
         </w:tc>
@@ -20473,14 +20466,18 @@
                 <w:lang w:val="en-GB"/>
               </w:rPr>
             </w:pPr>
-            <w:proofErr w:type="spellStart"/>
             <w:r>
               <w:rPr>
                 <w:lang w:val="en-GB"/>
               </w:rPr>
-              <w:t>TripManager</w:t>
-            </w:r>
-            <w:proofErr w:type="spellEnd"/>
+              <w:t>TripManager,</w:t>
+            </w:r>
+            <w:r>
+              <w:rPr>
+                <w:lang w:val="en-GB"/>
+              </w:rPr>
+              <w:t xml:space="preserve"> PaymentManager</w:t>
+            </w:r>
             <w:r>
               <w:rPr>
                 <w:lang w:val="en-GB"/>
@@ -20495,19 +20492,11 @@
                 <w:lang w:val="en-GB"/>
               </w:rPr>
             </w:pPr>
-            <w:proofErr w:type="spellStart"/>
             <w:r>
               <w:rPr>
                 <w:lang w:val="en-GB"/>
               </w:rPr>
-              <w:t>PositionManager</w:t>
-            </w:r>
-            <w:proofErr w:type="spellEnd"/>
-            <w:r>
-              <w:rPr>
-                <w:lang w:val="en-GB"/>
-              </w:rPr>
-              <w:t>,</w:t>
+              <w:t>NotificationManager,</w:t>
             </w:r>
           </w:p>
           <w:p>
@@ -20517,310 +20506,11 @@
                 <w:lang w:val="en-GB"/>
               </w:rPr>
             </w:pPr>
-            <w:proofErr w:type="spellStart"/>
             <w:r>
               <w:rPr>
                 <w:lang w:val="en-GB"/>
               </w:rPr>
-              <w:t>CarManager</w:t>
-            </w:r>
-            <w:proofErr w:type="spellEnd"/>
-          </w:p>
-        </w:tc>
-      </w:tr>
-      <w:tr>
-        <w:tc>
-          <w:tcPr>
-            <w:cnfStyle w:val="001000000000" w:firstRow="0" w:lastRow="0" w:firstColumn="1" w:lastColumn="0" w:oddVBand="0" w:evenVBand="0" w:oddHBand="0" w:evenHBand="0" w:firstRowFirstColumn="0" w:firstRowLastColumn="0" w:lastRowFirstColumn="0" w:lastRowLastColumn="0"/>
-            <w:tcW w:w="2659" w:type="dxa"/>
-          </w:tcPr>
-          <w:p>
-            <w:pPr>
-              <w:rPr>
-                <w:lang w:val="en-GB"/>
-              </w:rPr>
-            </w:pPr>
-            <w:r>
-              <w:rPr>
-                <w:lang w:val="en-GB"/>
-              </w:rPr>
-              <w:t>3.2.10</w:t>
-            </w:r>
-          </w:p>
-        </w:tc>
-        <w:tc>
-          <w:tcPr>
-            <w:tcW w:w="3175" w:type="dxa"/>
-          </w:tcPr>
-          <w:p>
-            <w:pPr>
-              <w:cnfStyle w:val="000000000000" w:firstRow="0" w:lastRow="0" w:firstColumn="0" w:lastColumn="0" w:oddVBand="0" w:evenVBand="0" w:oddHBand="0" w:evenHBand="0" w:firstRowFirstColumn="0" w:firstRowLastColumn="0" w:lastRowFirstColumn="0" w:lastRowLastColumn="0"/>
-              <w:rPr>
-                <w:lang w:val="en-GB"/>
-              </w:rPr>
-            </w:pPr>
-            <w:r>
-              <w:rPr>
-                <w:lang w:val="en-GB"/>
-              </w:rPr>
-              <w:t>Plug-in the car to get discount</w:t>
-            </w:r>
-          </w:p>
-        </w:tc>
-        <w:tc>
-          <w:tcPr>
-            <w:tcW w:w="2660" w:type="dxa"/>
-          </w:tcPr>
-          <w:p>
-            <w:pPr>
-              <w:cnfStyle w:val="000000000000" w:firstRow="0" w:lastRow="0" w:firstColumn="0" w:lastColumn="0" w:oddVBand="0" w:evenVBand="0" w:oddHBand="0" w:evenHBand="0" w:firstRowFirstColumn="0" w:firstRowLastColumn="0" w:lastRowFirstColumn="0" w:lastRowLastColumn="0"/>
-              <w:rPr>
-                <w:lang w:val="en-GB"/>
-              </w:rPr>
-            </w:pPr>
-            <w:proofErr w:type="spellStart"/>
-            <w:r>
-              <w:rPr>
-                <w:lang w:val="en-GB"/>
-              </w:rPr>
-              <w:t>CarManager</w:t>
-            </w:r>
-            <w:proofErr w:type="spellEnd"/>
-            <w:r>
-              <w:rPr>
-                <w:lang w:val="en-GB"/>
-              </w:rPr>
-              <w:t>,</w:t>
-            </w:r>
-          </w:p>
-          <w:p>
-            <w:pPr>
-              <w:cnfStyle w:val="000000000000" w:firstRow="0" w:lastRow="0" w:firstColumn="0" w:lastColumn="0" w:oddVBand="0" w:evenVBand="0" w:oddHBand="0" w:evenHBand="0" w:firstRowFirstColumn="0" w:firstRowLastColumn="0" w:lastRowFirstColumn="0" w:lastRowLastColumn="0"/>
-              <w:rPr>
-                <w:lang w:val="en-GB"/>
-              </w:rPr>
-            </w:pPr>
-            <w:proofErr w:type="spellStart"/>
-            <w:r>
-              <w:rPr>
-                <w:lang w:val="en-GB"/>
-              </w:rPr>
-              <w:t>TripManager</w:t>
-            </w:r>
-            <w:proofErr w:type="spellEnd"/>
-          </w:p>
-        </w:tc>
-      </w:tr>
-      <w:tr>
-        <w:tc>
-          <w:tcPr>
-            <w:cnfStyle w:val="001000000000" w:firstRow="0" w:lastRow="0" w:firstColumn="1" w:lastColumn="0" w:oddVBand="0" w:evenVBand="0" w:oddHBand="0" w:evenHBand="0" w:firstRowFirstColumn="0" w:firstRowLastColumn="0" w:lastRowFirstColumn="0" w:lastRowLastColumn="0"/>
-            <w:tcW w:w="2659" w:type="dxa"/>
-          </w:tcPr>
-          <w:p>
-            <w:pPr>
-              <w:rPr>
-                <w:lang w:val="en-GB"/>
-              </w:rPr>
-            </w:pPr>
-            <w:r>
-              <w:rPr>
-                <w:lang w:val="en-GB"/>
-              </w:rPr>
-              <w:t>3.2.11</w:t>
-            </w:r>
-          </w:p>
-        </w:tc>
-        <w:tc>
-          <w:tcPr>
-            <w:tcW w:w="3175" w:type="dxa"/>
-          </w:tcPr>
-          <w:p>
-            <w:pPr>
-              <w:cnfStyle w:val="000000000000" w:firstRow="0" w:lastRow="0" w:firstColumn="0" w:lastColumn="0" w:oddVBand="0" w:evenVBand="0" w:oddHBand="0" w:evenHBand="0" w:firstRowFirstColumn="0" w:firstRowLastColumn="0" w:lastRowFirstColumn="0" w:lastRowLastColumn="0"/>
-              <w:rPr>
-                <w:lang w:val="en-GB"/>
-              </w:rPr>
-            </w:pPr>
-            <w:r>
-              <w:rPr>
-                <w:lang w:val="en-GB"/>
-              </w:rPr>
-              <w:t>Visualize “trip review”</w:t>
-            </w:r>
-          </w:p>
-        </w:tc>
-        <w:tc>
-          <w:tcPr>
-            <w:tcW w:w="2660" w:type="dxa"/>
-          </w:tcPr>
-          <w:p>
-            <w:pPr>
-              <w:cnfStyle w:val="000000000000" w:firstRow="0" w:lastRow="0" w:firstColumn="0" w:lastColumn="0" w:oddVBand="0" w:evenVBand="0" w:oddHBand="0" w:evenHBand="0" w:firstRowFirstColumn="0" w:firstRowLastColumn="0" w:lastRowFirstColumn="0" w:lastRowLastColumn="0"/>
-              <w:rPr>
-                <w:lang w:val="en-GB"/>
-              </w:rPr>
-            </w:pPr>
-            <w:proofErr w:type="spellStart"/>
-            <w:r>
-              <w:rPr>
-                <w:lang w:val="en-GB"/>
-              </w:rPr>
-              <w:t>TripManager</w:t>
-            </w:r>
-            <w:proofErr w:type="spellEnd"/>
-            <w:r>
-              <w:rPr>
-                <w:lang w:val="en-GB"/>
-              </w:rPr>
-              <w:t>,</w:t>
-            </w:r>
-          </w:p>
-          <w:p>
-            <w:pPr>
-              <w:cnfStyle w:val="000000000000" w:firstRow="0" w:lastRow="0" w:firstColumn="0" w:lastColumn="0" w:oddVBand="0" w:evenVBand="0" w:oddHBand="0" w:evenHBand="0" w:firstRowFirstColumn="0" w:firstRowLastColumn="0" w:lastRowFirstColumn="0" w:lastRowLastColumn="0"/>
-              <w:rPr>
-                <w:lang w:val="en-GB"/>
-              </w:rPr>
-            </w:pPr>
-            <w:proofErr w:type="spellStart"/>
-            <w:r>
-              <w:rPr>
-                <w:lang w:val="en-GB"/>
-              </w:rPr>
-              <w:t>PaymentManager</w:t>
-            </w:r>
-            <w:proofErr w:type="spellEnd"/>
-          </w:p>
-        </w:tc>
-      </w:tr>
-      <w:tr>
-        <w:tc>
-          <w:tcPr>
-            <w:cnfStyle w:val="001000000000" w:firstRow="0" w:lastRow="0" w:firstColumn="1" w:lastColumn="0" w:oddVBand="0" w:evenVBand="0" w:oddHBand="0" w:evenHBand="0" w:firstRowFirstColumn="0" w:firstRowLastColumn="0" w:lastRowFirstColumn="0" w:lastRowLastColumn="0"/>
-            <w:tcW w:w="2659" w:type="dxa"/>
-          </w:tcPr>
-          <w:p>
-            <w:pPr>
-              <w:rPr>
-                <w:lang w:val="en-GB"/>
-              </w:rPr>
-            </w:pPr>
-            <w:r>
-              <w:rPr>
-                <w:lang w:val="en-GB"/>
-              </w:rPr>
-              <w:t>3.2.12</w:t>
-            </w:r>
-          </w:p>
-        </w:tc>
-        <w:tc>
-          <w:tcPr>
-            <w:tcW w:w="3175" w:type="dxa"/>
-          </w:tcPr>
-          <w:p>
-            <w:pPr>
-              <w:cnfStyle w:val="000000000000" w:firstRow="0" w:lastRow="0" w:firstColumn="0" w:lastColumn="0" w:oddVBand="0" w:evenVBand="0" w:oddHBand="0" w:evenHBand="0" w:firstRowFirstColumn="0" w:firstRowLastColumn="0" w:lastRowFirstColumn="0" w:lastRowLastColumn="0"/>
-              <w:rPr>
-                <w:lang w:val="en-GB"/>
-              </w:rPr>
-            </w:pPr>
-            <w:r>
-              <w:rPr>
-                <w:lang w:val="en-GB"/>
-              </w:rPr>
-              <w:t>Conclude the rent and pay</w:t>
-            </w:r>
-          </w:p>
-        </w:tc>
-        <w:tc>
-          <w:tcPr>
-            <w:tcW w:w="2660" w:type="dxa"/>
-          </w:tcPr>
-          <w:p>
-            <w:pPr>
-              <w:cnfStyle w:val="000000000000" w:firstRow="0" w:lastRow="0" w:firstColumn="0" w:lastColumn="0" w:oddVBand="0" w:evenVBand="0" w:oddHBand="0" w:evenHBand="0" w:firstRowFirstColumn="0" w:firstRowLastColumn="0" w:lastRowFirstColumn="0" w:lastRowLastColumn="0"/>
-              <w:rPr>
-                <w:lang w:val="en-GB"/>
-              </w:rPr>
-            </w:pPr>
-            <w:proofErr w:type="spellStart"/>
-            <w:r>
-              <w:rPr>
-                <w:lang w:val="en-GB"/>
-              </w:rPr>
-              <w:t>TripManager</w:t>
-            </w:r>
-            <w:proofErr w:type="spellEnd"/>
-            <w:r>
-              <w:rPr>
-                <w:lang w:val="en-GB"/>
-              </w:rPr>
-              <w:t>,</w:t>
-            </w:r>
-            <w:r>
-              <w:rPr>
-                <w:lang w:val="en-GB"/>
-              </w:rPr>
-              <w:t xml:space="preserve"> </w:t>
-            </w:r>
-            <w:proofErr w:type="spellStart"/>
-            <w:r>
-              <w:rPr>
-                <w:lang w:val="en-GB"/>
-              </w:rPr>
-              <w:t>PaymentManager</w:t>
-            </w:r>
-            <w:proofErr w:type="spellEnd"/>
-            <w:r>
-              <w:rPr>
-                <w:lang w:val="en-GB"/>
-              </w:rPr>
-              <w:t>,</w:t>
-            </w:r>
-          </w:p>
-          <w:p>
-            <w:pPr>
-              <w:cnfStyle w:val="000000000000" w:firstRow="0" w:lastRow="0" w:firstColumn="0" w:lastColumn="0" w:oddVBand="0" w:evenVBand="0" w:oddHBand="0" w:evenHBand="0" w:firstRowFirstColumn="0" w:firstRowLastColumn="0" w:lastRowFirstColumn="0" w:lastRowLastColumn="0"/>
-              <w:rPr>
-                <w:lang w:val="en-GB"/>
-              </w:rPr>
-            </w:pPr>
-            <w:proofErr w:type="spellStart"/>
-            <w:r>
-              <w:rPr>
-                <w:lang w:val="en-GB"/>
-              </w:rPr>
-              <w:t>NotificationManager</w:t>
-            </w:r>
-            <w:proofErr w:type="spellEnd"/>
-            <w:r>
-              <w:rPr>
-                <w:lang w:val="en-GB"/>
-              </w:rPr>
-              <w:t>,</w:t>
-            </w:r>
-          </w:p>
-          <w:p>
-            <w:pPr>
-              <w:cnfStyle w:val="000000000000" w:firstRow="0" w:lastRow="0" w:firstColumn="0" w:lastColumn="0" w:oddVBand="0" w:evenVBand="0" w:oddHBand="0" w:evenHBand="0" w:firstRowFirstColumn="0" w:firstRowLastColumn="0" w:lastRowFirstColumn="0" w:lastRowLastColumn="0"/>
-              <w:rPr>
-                <w:lang w:val="en-GB"/>
-              </w:rPr>
-            </w:pPr>
-            <w:proofErr w:type="spellStart"/>
-            <w:r>
-              <w:rPr>
-                <w:lang w:val="en-GB"/>
-              </w:rPr>
-              <w:t>CarManager</w:t>
-            </w:r>
-            <w:proofErr w:type="spellEnd"/>
-            <w:r>
-              <w:rPr>
-                <w:lang w:val="en-GB"/>
-              </w:rPr>
-              <w:t>,</w:t>
+              <w:t>CarManager,</w:t>
             </w:r>
           </w:p>
           <w:p>
@@ -20881,70 +20571,43 @@
       </w:r>
     </w:p>
     <w:p>
-      <w:pPr>
-        <w:rPr>
-          <w:lang w:val="en-GB"/>
-        </w:rPr>
-      </w:pPr>
-      <w:r>
-        <w:rPr>
-          <w:lang w:val="en-GB"/>
-        </w:rPr>
-        <w:t xml:space="preserve">Simone </w:t>
+      <w:r>
+        <w:t>Simone Bruzzechesse: 1</w:t>
+      </w:r>
+      <w:r>
+        <w:t xml:space="preserve"> hours</w:t>
+      </w:r>
+    </w:p>
+    <w:p>
+      <w:r>
+        <w:t>Luca Franceschetti: 1 hours</w:t>
+      </w:r>
+    </w:p>
+    <w:p>
+      <w:pPr>
+        <w:rPr>
+          <w:lang w:val="en-GB"/>
+        </w:rPr>
+      </w:pPr>
+      <w:r>
+        <w:rPr>
+          <w:lang w:val="en-GB"/>
+        </w:rPr>
+        <w:t xml:space="preserve">Gian Giacomo </w:t>
       </w:r>
       <w:proofErr w:type="spellStart"/>
       <w:r>
         <w:rPr>
           <w:lang w:val="en-GB"/>
         </w:rPr>
-        <w:t>Bruzzechesse</w:t>
+        <w:t>Gatti</w:t>
       </w:r>
       <w:proofErr w:type="spellEnd"/>
       <w:r>
         <w:rPr>
           <w:lang w:val="en-GB"/>
         </w:rPr>
-        <w:t>: 1</w:t>
-      </w:r>
-      <w:r>
-        <w:rPr>
-          <w:lang w:val="en-GB"/>
-        </w:rPr>
-        <w:t xml:space="preserve"> hours</w:t>
-      </w:r>
-    </w:p>
-    <w:p>
-      <w:pPr>
-        <w:rPr>
-          <w:lang w:val="en-GB"/>
-        </w:rPr>
-      </w:pPr>
-      <w:r>
-        <w:rPr>
-          <w:lang w:val="en-GB"/>
-        </w:rPr>
-        <w:t>Luca Franceschetti: 1 h</w:t>
-      </w:r>
-      <w:bookmarkStart w:id="36" w:name="_GoBack"/>
-      <w:bookmarkEnd w:id="36"/>
-      <w:r>
-        <w:rPr>
-          <w:lang w:val="en-GB"/>
-        </w:rPr>
-        <w:t>ours</w:t>
-      </w:r>
-    </w:p>
-    <w:p>
-      <w:pPr>
-        <w:rPr>
-          <w:lang w:val="en-GB"/>
-        </w:rPr>
-      </w:pPr>
-      <w:r>
-        <w:rPr>
-          <w:lang w:val="en-GB"/>
-        </w:rPr>
-        <w:t>Gian Giacomo Gatti: 85 hours</w:t>
+        <w:t>: 85 hours</w:t>
       </w:r>
     </w:p>
     <w:p>
@@ -20953,12 +20616,88 @@
         <w:pageBreakBefore/>
         <w:ind w:left="431" w:hanging="431"/>
       </w:pPr>
-      <w:bookmarkStart w:id="37" w:name="_Toc468722618"/>
+      <w:bookmarkStart w:id="36" w:name="_Toc468722618"/>
       <w:r>
         <w:lastRenderedPageBreak/>
         <w:t>References</w:t>
       </w:r>
+      <w:bookmarkEnd w:id="36"/>
+    </w:p>
+    <w:p>
+      <w:pPr>
+        <w:rPr>
+          <w:lang w:val="en-GB"/>
+        </w:rPr>
+      </w:pPr>
+    </w:p>
+    <w:p>
+      <w:pPr>
+        <w:pStyle w:val="Paragrafoelenco"/>
+        <w:numPr>
+          <w:ilvl w:val="0"/>
+          <w:numId w:val="18"/>
+        </w:numPr>
+        <w:rPr>
+          <w:lang w:val="en-GB"/>
+        </w:rPr>
+      </w:pPr>
+      <w:r>
+        <w:rPr>
+          <w:lang w:val="en-GB"/>
+        </w:rPr>
+        <w:t>Network Diagram Maker: for the architecture overview;</w:t>
+      </w:r>
+    </w:p>
+    <w:p>
+      <w:pPr>
+        <w:pStyle w:val="Paragrafoelenco"/>
+        <w:numPr>
+          <w:ilvl w:val="0"/>
+          <w:numId w:val="18"/>
+        </w:numPr>
+        <w:rPr>
+          <w:lang w:val="en-GB"/>
+        </w:rPr>
+      </w:pPr>
+      <w:r>
+        <w:rPr>
+          <w:lang w:val="en-GB"/>
+        </w:rPr>
+        <w:t>Visual Paradigm Modeler: for the component diagram;</w:t>
+      </w:r>
+    </w:p>
+    <w:p>
+      <w:pPr>
+        <w:pStyle w:val="Paragrafoelenco"/>
+        <w:numPr>
+          <w:ilvl w:val="0"/>
+          <w:numId w:val="18"/>
+        </w:numPr>
+        <w:rPr>
+          <w:lang w:val="en-GB"/>
+        </w:rPr>
+      </w:pPr>
+      <w:r>
+        <w:rPr>
+          <w:lang w:val="en-GB"/>
+        </w:rPr>
+        <w:t>StarUML</w:t>
+      </w:r>
+      <w:bookmarkStart w:id="37" w:name="_GoBack"/>
       <w:bookmarkEnd w:id="37"/>
+      <w:r>
+        <w:rPr>
+          <w:lang w:val="en-GB"/>
+        </w:rPr>
+        <w:t>: for the data structure of the system and the deployment diagram;</w:t>
+      </w:r>
+    </w:p>
+    <w:p>
+      <w:pPr>
+        <w:rPr>
+          <w:lang w:val="en-GB"/>
+        </w:rPr>
+      </w:pPr>
     </w:p>
     <w:sectPr>
       <w:pgSz w:w="11906" w:h="16838"/>
@@ -22034,6 +21773,119 @@
     </w:lvl>
   </w:abstractNum>
   <w:abstractNum w:abstractNumId="10" w15:restartNumberingAfterBreak="0">
+    <w:nsid w:val="56567111"/>
+    <w:multiLevelType w:val="hybridMultilevel"/>
+    <w:tmpl w:val="212C15B4"/>
+    <w:lvl w:ilvl="0" w:tplc="0410000B">
+      <w:start w:val="1"/>
+      <w:numFmt w:val="bullet"/>
+      <w:lvlText w:val=""/>
+      <w:lvlJc w:val="left"/>
+      <w:pPr>
+        <w:ind w:left="720" w:hanging="360"/>
+      </w:pPr>
+      <w:rPr>
+        <w:rFonts w:ascii="Wingdings" w:hAnsi="Wingdings" w:hint="default"/>
+      </w:rPr>
+    </w:lvl>
+    <w:lvl w:ilvl="1" w:tplc="04100003" w:tentative="1">
+      <w:start w:val="1"/>
+      <w:numFmt w:val="bullet"/>
+      <w:lvlText w:val="o"/>
+      <w:lvlJc w:val="left"/>
+      <w:pPr>
+        <w:ind w:left="1440" w:hanging="360"/>
+      </w:pPr>
+      <w:rPr>
+        <w:rFonts w:ascii="Courier New" w:hAnsi="Courier New" w:cs="Courier New" w:hint="default"/>
+      </w:rPr>
+    </w:lvl>
+    <w:lvl w:ilvl="2" w:tplc="04100005" w:tentative="1">
+      <w:start w:val="1"/>
+      <w:numFmt w:val="bullet"/>
+      <w:lvlText w:val=""/>
+      <w:lvlJc w:val="left"/>
+      <w:pPr>
+        <w:ind w:left="2160" w:hanging="360"/>
+      </w:pPr>
+      <w:rPr>
+        <w:rFonts w:ascii="Wingdings" w:hAnsi="Wingdings" w:hint="default"/>
+      </w:rPr>
+    </w:lvl>
+    <w:lvl w:ilvl="3" w:tplc="04100001" w:tentative="1">
+      <w:start w:val="1"/>
+      <w:numFmt w:val="bullet"/>
+      <w:lvlText w:val=""/>
+      <w:lvlJc w:val="left"/>
+      <w:pPr>
+        <w:ind w:left="2880" w:hanging="360"/>
+      </w:pPr>
+      <w:rPr>
+        <w:rFonts w:ascii="Symbol" w:hAnsi="Symbol" w:hint="default"/>
+      </w:rPr>
+    </w:lvl>
+    <w:lvl w:ilvl="4" w:tplc="04100003" w:tentative="1">
+      <w:start w:val="1"/>
+      <w:numFmt w:val="bullet"/>
+      <w:lvlText w:val="o"/>
+      <w:lvlJc w:val="left"/>
+      <w:pPr>
+        <w:ind w:left="3600" w:hanging="360"/>
+      </w:pPr>
+      <w:rPr>
+        <w:rFonts w:ascii="Courier New" w:hAnsi="Courier New" w:cs="Courier New" w:hint="default"/>
+      </w:rPr>
+    </w:lvl>
+    <w:lvl w:ilvl="5" w:tplc="04100005" w:tentative="1">
+      <w:start w:val="1"/>
+      <w:numFmt w:val="bullet"/>
+      <w:lvlText w:val=""/>
+      <w:lvlJc w:val="left"/>
+      <w:pPr>
+        <w:ind w:left="4320" w:hanging="360"/>
+      </w:pPr>
+      <w:rPr>
+        <w:rFonts w:ascii="Wingdings" w:hAnsi="Wingdings" w:hint="default"/>
+      </w:rPr>
+    </w:lvl>
+    <w:lvl w:ilvl="6" w:tplc="04100001" w:tentative="1">
+      <w:start w:val="1"/>
+      <w:numFmt w:val="bullet"/>
+      <w:lvlText w:val=""/>
+      <w:lvlJc w:val="left"/>
+      <w:pPr>
+        <w:ind w:left="5040" w:hanging="360"/>
+      </w:pPr>
+      <w:rPr>
+        <w:rFonts w:ascii="Symbol" w:hAnsi="Symbol" w:hint="default"/>
+      </w:rPr>
+    </w:lvl>
+    <w:lvl w:ilvl="7" w:tplc="04100003" w:tentative="1">
+      <w:start w:val="1"/>
+      <w:numFmt w:val="bullet"/>
+      <w:lvlText w:val="o"/>
+      <w:lvlJc w:val="left"/>
+      <w:pPr>
+        <w:ind w:left="5760" w:hanging="360"/>
+      </w:pPr>
+      <w:rPr>
+        <w:rFonts w:ascii="Courier New" w:hAnsi="Courier New" w:cs="Courier New" w:hint="default"/>
+      </w:rPr>
+    </w:lvl>
+    <w:lvl w:ilvl="8" w:tplc="04100005" w:tentative="1">
+      <w:start w:val="1"/>
+      <w:numFmt w:val="bullet"/>
+      <w:lvlText w:val=""/>
+      <w:lvlJc w:val="left"/>
+      <w:pPr>
+        <w:ind w:left="6480" w:hanging="360"/>
+      </w:pPr>
+      <w:rPr>
+        <w:rFonts w:ascii="Wingdings" w:hAnsi="Wingdings" w:hint="default"/>
+      </w:rPr>
+    </w:lvl>
+  </w:abstractNum>
+  <w:abstractNum w:abstractNumId="11" w15:restartNumberingAfterBreak="0">
     <w:nsid w:val="56C764C3"/>
     <w:multiLevelType w:val="hybridMultilevel"/>
     <w:tmpl w:val="D4346CD8"/>
@@ -22146,7 +21998,7 @@
       </w:rPr>
     </w:lvl>
   </w:abstractNum>
-  <w:abstractNum w:abstractNumId="11" w15:restartNumberingAfterBreak="0">
+  <w:abstractNum w:abstractNumId="12" w15:restartNumberingAfterBreak="0">
     <w:nsid w:val="63E63245"/>
     <w:multiLevelType w:val="hybridMultilevel"/>
     <w:tmpl w:val="0056212A"/>
@@ -22258,7 +22110,7 @@
       </w:rPr>
     </w:lvl>
   </w:abstractNum>
-  <w:abstractNum w:abstractNumId="12" w15:restartNumberingAfterBreak="0">
+  <w:abstractNum w:abstractNumId="13" w15:restartNumberingAfterBreak="0">
     <w:nsid w:val="68A95DD8"/>
     <w:multiLevelType w:val="multilevel"/>
     <w:tmpl w:val="0410001F"/>
@@ -22347,7 +22199,7 @@
       </w:pPr>
     </w:lvl>
   </w:abstractNum>
-  <w:abstractNum w:abstractNumId="13" w15:restartNumberingAfterBreak="0">
+  <w:abstractNum w:abstractNumId="14" w15:restartNumberingAfterBreak="0">
     <w:nsid w:val="78C26B2F"/>
     <w:multiLevelType w:val="multilevel"/>
     <w:tmpl w:val="0410001F"/>
@@ -22449,13 +22301,13 @@
     <w:abstractNumId w:val="3"/>
   </w:num>
   <w:num w:numId="5">
-    <w:abstractNumId w:val="11"/>
+    <w:abstractNumId w:val="12"/>
   </w:num>
   <w:num w:numId="6">
     <w:abstractNumId w:val="5"/>
   </w:num>
   <w:num w:numId="7">
-    <w:abstractNumId w:val="10"/>
+    <w:abstractNumId w:val="11"/>
   </w:num>
   <w:num w:numId="8">
     <w:abstractNumId w:val="8"/>
@@ -22476,16 +22328,19 @@
     <w:abstractNumId w:val="2"/>
   </w:num>
   <w:num w:numId="14">
-    <w:abstractNumId w:val="12"/>
+    <w:abstractNumId w:val="13"/>
   </w:num>
   <w:num w:numId="15">
     <w:abstractNumId w:val="7"/>
   </w:num>
   <w:num w:numId="16">
-    <w:abstractNumId w:val="13"/>
+    <w:abstractNumId w:val="14"/>
   </w:num>
   <w:num w:numId="17">
     <w:abstractNumId w:val="0"/>
+  </w:num>
+  <w:num w:numId="18">
+    <w:abstractNumId w:val="10"/>
   </w:num>
 </w:numbering>
 </file>
@@ -23751,7 +23606,7 @@
 </file>
 
 <file path=customXml/itemProps1.xml><?xml version="1.0" encoding="utf-8"?>
-<ds:datastoreItem xmlns:ds="http://schemas.openxmlformats.org/officeDocument/2006/customXml" ds:itemID="{483C685E-7E91-4712-9A58-32103DF0DC72}">
+<ds:datastoreItem xmlns:ds="http://schemas.openxmlformats.org/officeDocument/2006/customXml" ds:itemID="{F39B1E62-3ABA-430A-AF41-D7E5E102E888}">
   <ds:schemaRefs>
     <ds:schemaRef ds:uri="http://schemas.openxmlformats.org/officeDocument/2006/bibliography"/>
   </ds:schemaRefs>

</xml_diff>